<commit_message>
Removed name of the student
</commit_message>
<xml_diff>
--- a/NOTEBOOK4_DK01.docx
+++ b/NOTEBOOK4_DK01.docx
@@ -1,10 +1,10 @@
 
 <file path=word/document.xml><?xml version="1.0" encoding="utf-8"?>
-<w:document xmlns:wpc="http://schemas.microsoft.com/office/word/2010/wordprocessingCanvas" xmlns:cx="http://schemas.microsoft.com/office/drawing/2014/chartex" xmlns:cx1="http://schemas.microsoft.com/office/drawing/2015/9/8/chartex" xmlns:cx2="http://schemas.microsoft.com/office/drawing/2015/10/21/chartex" xmlns:cx3="http://schemas.microsoft.com/office/drawing/2016/5/9/chartex" xmlns:cx4="http://schemas.microsoft.com/office/drawing/2016/5/10/chartex" xmlns:cx5="http://schemas.microsoft.com/office/drawing/2016/5/11/chartex" xmlns:cx6="http://schemas.microsoft.com/office/drawing/2016/5/12/chartex" xmlns:cx7="http://schemas.microsoft.com/office/drawing/2016/5/13/chartex" xmlns:cx8="http://schemas.microsoft.com/office/drawing/2016/5/14/chartex" xmlns:mc="http://schemas.openxmlformats.org/markup-compatibility/2006" xmlns:aink="http://schemas.microsoft.com/office/drawing/2016/ink" xmlns:am3d="http://schemas.microsoft.com/office/drawing/2017/model3d" xmlns:o="urn:schemas-microsoft-com:office:office" xmlns:oel="http://schemas.microsoft.com/office/2019/extlst" xmlns:r="http://schemas.openxmlformats.org/officeDocument/2006/relationships" xmlns:m="http://schemas.openxmlformats.org/officeDocument/2006/math" xmlns:v="urn:schemas-microsoft-com:vml" xmlns:wp14="http://schemas.microsoft.com/office/word/2010/wordprocessingDrawing" xmlns:wp="http://schemas.openxmlformats.org/drawingml/2006/wordprocessingDrawing" xmlns:w10="urn:schemas-microsoft-com:office:word" xmlns:w="http://schemas.openxmlformats.org/wordprocessingml/2006/main" xmlns:w14="http://schemas.microsoft.com/office/word/2010/wordml" xmlns:w15="http://schemas.microsoft.com/office/word/2012/wordml" xmlns:w16cex="http://schemas.microsoft.com/office/word/2018/wordml/cex" xmlns:w16cid="http://schemas.microsoft.com/office/word/2016/wordml/cid" xmlns:w16="http://schemas.microsoft.com/office/word/2018/wordml" xmlns:w16sdtdh="http://schemas.microsoft.com/office/word/2020/wordml/sdtdatahash" xmlns:w16se="http://schemas.microsoft.com/office/word/2015/wordml/symex" xmlns:wpg="http://schemas.microsoft.com/office/word/2010/wordprocessingGroup" xmlns:wpi="http://schemas.microsoft.com/office/word/2010/wordprocessingInk" xmlns:wne="http://schemas.microsoft.com/office/word/2006/wordml" xmlns:wps="http://schemas.microsoft.com/office/word/2010/wordprocessingShape" mc:Ignorable="w14 w15 w16se w16cid w16 w16cex w16sdtdh wp14">
+<w:document xmlns:wpc="http://schemas.microsoft.com/office/word/2010/wordprocessingCanvas" xmlns:cx="http://schemas.microsoft.com/office/drawing/2014/chartex" xmlns:cx1="http://schemas.microsoft.com/office/drawing/2015/9/8/chartex" xmlns:cx2="http://schemas.microsoft.com/office/drawing/2015/10/21/chartex" xmlns:cx3="http://schemas.microsoft.com/office/drawing/2016/5/9/chartex" xmlns:cx4="http://schemas.microsoft.com/office/drawing/2016/5/10/chartex" xmlns:cx5="http://schemas.microsoft.com/office/drawing/2016/5/11/chartex" xmlns:cx6="http://schemas.microsoft.com/office/drawing/2016/5/12/chartex" xmlns:cx7="http://schemas.microsoft.com/office/drawing/2016/5/13/chartex" xmlns:cx8="http://schemas.microsoft.com/office/drawing/2016/5/14/chartex" xmlns:mc="http://schemas.openxmlformats.org/markup-compatibility/2006" xmlns:aink="http://schemas.microsoft.com/office/drawing/2016/ink" xmlns:am3d="http://schemas.microsoft.com/office/drawing/2017/model3d" xmlns:o="urn:schemas-microsoft-com:office:office" xmlns:r="http://schemas.openxmlformats.org/officeDocument/2006/relationships" xmlns:m="http://schemas.openxmlformats.org/officeDocument/2006/math" xmlns:v="urn:schemas-microsoft-com:vml" xmlns:wp14="http://schemas.microsoft.com/office/word/2010/wordprocessingDrawing" xmlns:wp="http://schemas.openxmlformats.org/drawingml/2006/wordprocessingDrawing" xmlns:w10="urn:schemas-microsoft-com:office:word" xmlns:w="http://schemas.openxmlformats.org/wordprocessingml/2006/main" xmlns:w14="http://schemas.microsoft.com/office/word/2010/wordml" xmlns:w15="http://schemas.microsoft.com/office/word/2012/wordml" xmlns:w16cex="http://schemas.microsoft.com/office/word/2018/wordml/cex" xmlns:w16cid="http://schemas.microsoft.com/office/word/2016/wordml/cid" xmlns:w16="http://schemas.microsoft.com/office/word/2018/wordml" xmlns:w16sdtdh="http://schemas.microsoft.com/office/word/2020/wordml/sdtdatahash" xmlns:w16se="http://schemas.microsoft.com/office/word/2015/wordml/symex" xmlns:wpg="http://schemas.microsoft.com/office/word/2010/wordprocessingGroup" xmlns:wpi="http://schemas.microsoft.com/office/word/2010/wordprocessingInk" xmlns:wne="http://schemas.microsoft.com/office/word/2006/wordml" xmlns:wps="http://schemas.microsoft.com/office/word/2010/wordprocessingShape" mc:Ignorable="w14 w15 w16se w16cid w16 w16cex w16sdtdh wp14">
   <w:body>
     <w:p>
       <w:pPr>
-        <w:pStyle w:val="a4"/>
+        <w:pStyle w:val="Title"/>
       </w:pPr>
       <w:r>
         <w:t>Notebook 4: Modeling Stream Biogeochemistry</w:t>
@@ -15,12 +15,12 @@
         <w:pStyle w:val="Author"/>
       </w:pPr>
       <w:r>
-        <w:t>Dina Kaskina</w:t>
+        <w:t>A Student</w:t>
       </w:r>
     </w:p>
     <w:p>
       <w:pPr>
-        <w:pStyle w:val="a6"/>
+        <w:pStyle w:val="Date"/>
       </w:pPr>
       <w:r>
         <w:t>July 12, 2022</w:t>
@@ -28,7 +28,7 @@
     </w:p>
     <w:p>
       <w:pPr>
-        <w:pStyle w:val="1"/>
+        <w:pStyle w:val="Heading1"/>
       </w:pPr>
       <w:bookmarkStart w:id="0" w:name="Xb2189acb20cc999244fd4313ca115dd6e1dfbfa"/>
       <w:r>
@@ -37,7 +37,7 @@
     </w:p>
     <w:p>
       <w:pPr>
-        <w:pStyle w:val="2"/>
+        <w:pStyle w:val="Heading2"/>
       </w:pPr>
       <w:bookmarkStart w:id="1" w:name="introduction"/>
       <w:r>
@@ -46,7 +46,7 @@
     </w:p>
     <w:p>
       <w:pPr>
-        <w:pStyle w:val="3"/>
+        <w:pStyle w:val="Heading3"/>
       </w:pPr>
       <w:bookmarkStart w:id="2" w:name="stream-biogeochemistry"/>
       <w:r>
@@ -70,22 +70,16 @@
     </w:p>
     <w:p>
       <w:pPr>
-        <w:pStyle w:val="a0"/>
+        <w:pStyle w:val="BodyText"/>
         <w:jc w:val="both"/>
       </w:pPr>
       <w:r>
-        <w:t>Generally, the water cycle is a physical phenomena and it is evaporated from the atmosphere or from the surface of plants by transpiration while the carbon cycle is mediated</w:t>
-      </w:r>
-      <w:r>
-        <w:t xml:space="preserve"> by photosynthesis and respiration by living organisms. The movement of water drives the carbon cycle in a way that streams and rivers provide an important intersection between terrestrial and marine biospheres.Thus, both cycles interact directly where car</w:t>
-      </w:r>
-      <w:r>
-        <w:t>bon is transported, dissolved or suspended in running water which makes as a driving force moving biogeochemical constituents including carbon across streams and rivers.</w:t>
+        <w:t>Generally, the water cycle is a physical phenomena and it is evaporated from the atmosphere or from the surface of plants by transpiration while the carbon cycle is mediated by photosynthesis and respiration by living organisms. The movement of water drives the carbon cycle in a way that streams and rivers provide an important intersection between terrestrial and marine biospheres.Thus, both cycles interact directly where carbon is transported, dissolved or suspended in running water which makes as a driving force moving biogeochemical constituents including carbon across streams and rivers.</w:t>
       </w:r>
     </w:p>
     <w:p>
       <w:pPr>
-        <w:pStyle w:val="a0"/>
+        <w:pStyle w:val="BodyText"/>
         <w:jc w:val="both"/>
       </w:pPr>
       <w:r>
@@ -101,28 +95,16 @@
     </w:p>
     <w:p>
       <w:pPr>
-        <w:pStyle w:val="a0"/>
+        <w:pStyle w:val="BodyText"/>
         <w:jc w:val="both"/>
       </w:pPr>
       <w:r>
-        <w:t>The mai</w:t>
-      </w:r>
-      <w:r>
-        <w:t>n forms in which carbon moves in streams and rivers are CO2 (carbon dioxide), DOC (dissolved organic carbon), DIC (dissolved inorganic carbon), POC (particulate organic carbon) and PIC (particulate inorganic carbon). Different kinds of carbon (C) are trans</w:t>
-      </w:r>
-      <w:r>
-        <w:t>ported across streams and rivers. The leaves, roots of trees absorb carbon dioxide (CO2) from the air and create particulate organic carbon (POC). After entering the stream, dissolved inorganic carbon (DIC) may either escape into the atmosphere (CO2 evaded</w:t>
-      </w:r>
-      <w:r>
-        <w:t>) or remain as dissolved inorganic carbon and be transported downstream. Particulate organic carbon may break down to become dissolved organic carbon (DOC) or microbial communities may transform it into dissolved inorganic carbon (DIC) (Corson-Rikert et.al</w:t>
-      </w:r>
-      <w:r>
-        <w:t>., 2016).</w:t>
+        <w:t>The main forms in which carbon moves in streams and rivers are CO2 (carbon dioxide), DOC (dissolved organic carbon), DIC (dissolved inorganic carbon), POC (particulate organic carbon) and PIC (particulate inorganic carbon). Different kinds of carbon (C) are transported across streams and rivers. The leaves, roots of trees absorb carbon dioxide (CO2) from the air and create particulate organic carbon (POC). After entering the stream, dissolved inorganic carbon (DIC) may either escape into the atmosphere (CO2 evaded) or remain as dissolved inorganic carbon and be transported downstream. Particulate organic carbon may break down to become dissolved organic carbon (DOC) or microbial communities may transform it into dissolved inorganic carbon (DIC) (Corson-Rikert et.al., 2016).</w:t>
       </w:r>
     </w:p>
     <w:p>
       <w:pPr>
-        <w:pStyle w:val="a0"/>
+        <w:pStyle w:val="BodyText"/>
       </w:pPr>
       <w:r>
         <w:t xml:space="preserve">Today, we are going to explore bio-geochemical data. These data span several decades and are part of a Long Term Ecological Research Forest in Oregon. The </w:t>
@@ -130,7 +112,7 @@
       <w:hyperlink r:id="rId7">
         <w:r>
           <w:rPr>
-            <w:rStyle w:val="ad"/>
+            <w:rStyle w:val="Hyperlink"/>
           </w:rPr>
           <w:t>H.J.Andrews LTER</w:t>
         </w:r>
@@ -141,18 +123,15 @@
     </w:p>
     <w:p>
       <w:pPr>
-        <w:pStyle w:val="a0"/>
+        <w:pStyle w:val="BodyText"/>
       </w:pPr>
       <w:r>
-        <w:t>We will use the same da</w:t>
-      </w:r>
-      <w:r>
-        <w:t>ta set analyzed in the stream flow section.</w:t>
+        <w:t>We will use the same data set analyzed in the stream flow section.</w:t>
       </w:r>
     </w:p>
     <w:p>
       <w:pPr>
-        <w:pStyle w:val="a0"/>
+        <w:pStyle w:val="BodyText"/>
       </w:pPr>
       <w:r>
         <w:t>Our target variable for this analysis will be Dissolved Organic Carbon (DOC), let’s take a look at the sampling conditions as related to discharge, suspended sediments, and dissolved silica (non-reactive tracer).</w:t>
@@ -160,7 +139,7 @@
     </w:p>
     <w:p>
       <w:pPr>
-        <w:pStyle w:val="4"/>
+        <w:pStyle w:val="Heading4"/>
       </w:pPr>
       <w:bookmarkStart w:id="3" w:name="Xdd5c3a36b1d4c9d2e27af43afe60fb85343adc8"/>
       <w:r>
@@ -221,7 +200,7 @@
     </w:p>
     <w:p>
       <w:pPr>
-        <w:pStyle w:val="4"/>
+        <w:pStyle w:val="Heading4"/>
       </w:pPr>
       <w:bookmarkStart w:id="4" w:name="X1e7cee791c529b919803f6df917fa2689a0a67c"/>
       <w:bookmarkEnd w:id="3"/>
@@ -282,7 +261,7 @@
     </w:p>
     <w:p>
       <w:pPr>
-        <w:pStyle w:val="4"/>
+        <w:pStyle w:val="Heading4"/>
       </w:pPr>
       <w:bookmarkStart w:id="5" w:name="X3bae623709223ce4c4a50ee5cbd079af3ccdc2d"/>
       <w:bookmarkEnd w:id="4"/>
@@ -344,7 +323,7 @@
     </w:p>
     <w:p>
       <w:pPr>
-        <w:pStyle w:val="4"/>
+        <w:pStyle w:val="Heading4"/>
       </w:pPr>
       <w:bookmarkStart w:id="6" w:name="X862c1b0c67fdc9694fbfd5b14a01e9fd4bba0d8"/>
       <w:bookmarkEnd w:id="5"/>
@@ -419,35 +398,20 @@
         <w:t>To do:</w:t>
       </w:r>
       <w:r>
-        <w:t xml:space="preserve"> Add captions</w:t>
-      </w:r>
-      <w:r>
-        <w:t xml:space="preserve"> to the figures above and describe how representative are the DOC samples in terms of the variation of discharge, sediment transport, dissolved silica, and dissolved organic nitrogen.</w:t>
+        <w:t xml:space="preserve"> Add captions to the figures above and describe how representative are the DOC samples in terms of the variation of discharge, sediment transport, dissolved silica, and dissolved organic nitrogen.</w:t>
       </w:r>
     </w:p>
     <w:p>
       <w:pPr>
-        <w:pStyle w:val="a0"/>
+        <w:pStyle w:val="BodyText"/>
       </w:pPr>
       <w:r>
-        <w:t>As can be seen from “Dissolved Organic Carbon Samples and Discharge” gra</w:t>
-      </w:r>
-      <w:r>
-        <w:t>ph, compared to old-growth in the logged area the higher DOC values are associated with higher discharge.(The points on both graphs represent how DOC values match with predicted values). As for “Dissolved Organic Carbon sampling and Total Suspended Solids”</w:t>
-      </w:r>
-      <w:r>
-        <w:t xml:space="preserve"> graph, it is clear that by 1990 the DOC values associated with suspended sediments were higher in logged area rather than in old-growth one while in 1995 DOC was higher in old-growth. Further, “Dissolved Organic Carbon sampling and Dissolved Silica” graph</w:t>
-      </w:r>
-      <w:r>
-        <w:t xml:space="preserve"> indicates that DOC values associated with Silica concentrations were much higher in old-growth (in the range of 11-12.6 mg/L) compared to logged area (in the range of 10-11.3 mg/L). With regard to “Dissolved Organic Carbon sampling and Dissolved Organic N</w:t>
-      </w:r>
-      <w:r>
-        <w:t>itrogen” graph, DOC samples associated with Dissolved Organic Nitrogen clearly show an increase in concentrations in old-growth rather than in logged area.</w:t>
+        <w:t>As can be seen from “Dissolved Organic Carbon Samples and Discharge” graph, compared to old-growth in the logged area the higher DOC values are associated with higher discharge.(The points on both graphs represent how DOC values match with predicted values). As for “Dissolved Organic Carbon sampling and Total Suspended Solids” graph, it is clear that by 1990 the DOC values associated with suspended sediments were higher in logged area rather than in old-growth one while in 1995 DOC was higher in old-growth. Further, “Dissolved Organic Carbon sampling and Dissolved Silica” graph indicates that DOC values associated with Silica concentrations were much higher in old-growth (in the range of 11-12.6 mg/L) compared to logged area (in the range of 10-11.3 mg/L). With regard to “Dissolved Organic Carbon sampling and Dissolved Organic Nitrogen” graph, DOC samples associated with Dissolved Organic Nitrogen clearly show an increase in concentrations in old-growth rather than in logged area.</w:t>
       </w:r>
     </w:p>
     <w:p>
       <w:pPr>
-        <w:pStyle w:val="3"/>
+        <w:pStyle w:val="Heading3"/>
       </w:pPr>
       <w:bookmarkStart w:id="7" w:name="X8ca1cf594319a5a0c9847979da2146f978b41db"/>
       <w:bookmarkEnd w:id="2"/>
@@ -461,15 +425,12 @@
         <w:pStyle w:val="FirstParagraph"/>
       </w:pPr>
       <w:r>
-        <w:t>Our selection of discharge, sediment transp</w:t>
-      </w:r>
-      <w:r>
-        <w:t>ort, dissolved silica, and dissolved organic nitrogen in the plots above is not random. All of this variables affect the concentrations of DOC directly or indirectly.</w:t>
+        <w:t>Our selection of discharge, sediment transport, dissolved silica, and dissolved organic nitrogen in the plots above is not random. All of this variables affect the concentrations of DOC directly or indirectly.</w:t>
       </w:r>
     </w:p>
     <w:p>
       <w:pPr>
-        <w:pStyle w:val="a0"/>
+        <w:pStyle w:val="BodyText"/>
       </w:pPr>
       <w:r>
         <w:rPr>
@@ -479,38 +440,20 @@
         <w:t>To do</w:t>
       </w:r>
       <w:r>
-        <w:t>: Look for examples of relationships between Q, TSS, DSi, and DON with DOC in headwa</w:t>
-      </w:r>
-      <w:r>
-        <w:t>ter streams in the literature. Write a short paragraph (no more than 4 sentences about each of the relationships-please include the bibliographic reference)</w:t>
+        <w:t>: Look for examples of relationships between Q, TSS, DSi, and DON with DOC in headwater streams in the literature. Write a short paragraph (no more than 4 sentences about each of the relationships-please include the bibliographic reference)</w:t>
       </w:r>
     </w:p>
     <w:p>
       <w:pPr>
-        <w:pStyle w:val="a0"/>
+        <w:pStyle w:val="BodyText"/>
       </w:pPr>
       <w:r>
-        <w:t>The study by Jantze et.al.(2018) demonstrates the importance of studying lateral carbon transport i</w:t>
-      </w:r>
-      <w:r>
-        <w:t>n combination with hydrological flow paths which included measurements of stream discharge and concentrations of both dissolved organic carbon (DOC), dissolved inorganic carbon (DIC), and carbon dioxide (CO2) for 32 subcatchments of the Abiskojokka catchme</w:t>
-      </w:r>
-      <w:r>
-        <w:t>nt in northern Sweden.Researchers of this study found that DOC, DIC and CO2 concentrations showed significant variability (p &lt; 0.05) relative to discharge and other parameters. In another study by Townsend-Small et.al.(2011), the relationship between not o</w:t>
-      </w:r>
-      <w:r>
-        <w:t>nly seasonal water discharge and dissolved organic carbon but also of nitrogen (DOC and DON) and nutrient concentrations in the upper Kuparuk River, Arctic Alaska was discovered. In particular, DOC and DON concentrations were positively correlated with dis</w:t>
-      </w:r>
-      <w:r>
-        <w:t>charge while nitrate (NO3 −) and silicate were negatively correlated with discharge throughout the study. Yet, discharge-specific DOC and DON concentrations decreased over the summer whereas discharge-specific concentrations of NO3 − and silicate increased</w:t>
-      </w:r>
-      <w:r>
-        <w:t>. Both of the studies clearly show the relationship between the studied parameters and provide valuable information on watershed biogeochemistry.</w:t>
+        <w:t>The study by Jantze et.al.(2018) demonstrates the importance of studying lateral carbon transport in combination with hydrological flow paths which included measurements of stream discharge and concentrations of both dissolved organic carbon (DOC), dissolved inorganic carbon (DIC), and carbon dioxide (CO2) for 32 subcatchments of the Abiskojokka catchment in northern Sweden.Researchers of this study found that DOC, DIC and CO2 concentrations showed significant variability (p &lt; 0.05) relative to discharge and other parameters. In another study by Townsend-Small et.al.(2011), the relationship between not only seasonal water discharge and dissolved organic carbon but also of nitrogen (DOC and DON) and nutrient concentrations in the upper Kuparuk River, Arctic Alaska was discovered. In particular, DOC and DON concentrations were positively correlated with discharge while nitrate (NO3 −) and silicate were negatively correlated with discharge throughout the study. Yet, discharge-specific DOC and DON concentrations decreased over the summer whereas discharge-specific concentrations of NO3 − and silicate increased. Both of the studies clearly show the relationship between the studied parameters and provide valuable information on watershed biogeochemistry.</w:t>
       </w:r>
     </w:p>
     <w:p>
       <w:pPr>
-        <w:pStyle w:val="a0"/>
+        <w:pStyle w:val="BodyText"/>
       </w:pPr>
       <w:r>
         <w:t>Let’s now explore these relationships in our data set:</w:t>
@@ -518,7 +461,7 @@
     </w:p>
     <w:p>
       <w:pPr>
-        <w:pStyle w:val="a0"/>
+        <w:pStyle w:val="BodyText"/>
       </w:pPr>
       <w:r>
         <w:rPr>
@@ -573,7 +516,7 @@
     </w:p>
     <w:p>
       <w:pPr>
-        <w:pStyle w:val="a0"/>
+        <w:pStyle w:val="BodyText"/>
       </w:pPr>
       <w:r>
         <w:rPr>
@@ -588,38 +531,24 @@
     </w:p>
     <w:p>
       <w:pPr>
-        <w:pStyle w:val="a0"/>
+        <w:pStyle w:val="BodyText"/>
       </w:pPr>
       <w:r>
-        <w:t>In the above listed graph,the relationships b</w:t>
-      </w:r>
-      <w:r>
-        <w:t>etween DOC and other parameters across the two forest types demonstrates the correrlation in terms of significance levels. For example, the relationship between sedimentation and silica is negative linear (-0.297</w:t>
-      </w:r>
-      <w:r>
-        <w:t>) whereas the relationship between dissolved</w:t>
-      </w:r>
-      <w:r>
-        <w:t xml:space="preserve"> organic nitrogen and dissolved organic carbon is moderately correlated and it is stronger (0.583</w:t>
-      </w:r>
-      <w:r>
-        <w:t>).</w:t>
+        <w:t>In the above listed graph,the relationships between DOC and other parameters across the two forest types demonstrates the correrlation in terms of significance levels. For example, the relationship between sedimentation and silica is negative linear (-0.297</w:t>
+      </w:r>
+      <w:r>
+        <w:t>) whereas the relationship between dissolved organic nitrogen and dissolved organic carbon is moderately correlated and it is stronger (0.583).</w:t>
       </w:r>
       <w:r>
         <w:t xml:space="preserve"> </w:t>
       </w:r>
-      <w:proofErr w:type="gramStart"/>
-      <w:r>
-        <w:t>Furthermore</w:t>
-      </w:r>
-      <w:proofErr w:type="gramEnd"/>
-      <w:r>
-        <w:t>, the relationship between discharge and silica shows the strongest correlation (-0.606***).All considered results are statistically significant.</w:t>
+      <w:r>
+        <w:t>Furthermore, the relationship between discharge and silica shows the strongest correlation (-0.606***).All considered results are statistically significant.</w:t>
       </w:r>
     </w:p>
     <w:p>
       <w:pPr>
-        <w:pStyle w:val="a0"/>
+        <w:pStyle w:val="BodyText"/>
       </w:pPr>
       <w:r>
         <w:t xml:space="preserve">The correlation coefficients calculated above, are not independent from each other. That is, the effect of the other variables has not been accounted for before estimating </w:t>
@@ -652,15 +581,12 @@
         </m:sSup>
       </m:oMath>
       <w:r>
-        <w:t xml:space="preserve"> values. If we wanted to predict DOC concentrations based on this relationships, </w:t>
-      </w:r>
-      <w:r>
-        <w:t>our starting point would be to build simple linear regression models.</w:t>
+        <w:t xml:space="preserve"> values. If we wanted to predict DOC concentrations based on this relationships, our starting point would be to build simple linear regression models.</w:t>
       </w:r>
     </w:p>
     <w:p>
       <w:pPr>
-        <w:pStyle w:val="a0"/>
+        <w:pStyle w:val="BodyText"/>
       </w:pPr>
       <w:r>
         <w:rPr>
@@ -675,18 +601,15 @@
     </w:p>
     <w:p>
       <w:pPr>
-        <w:pStyle w:val="a0"/>
+        <w:pStyle w:val="BodyText"/>
       </w:pPr>
       <w:r>
-        <w:t>Regression is a statistical method that helps us to examine and comprehend the relationship between two or more important variables. Regression analysis is carried out using a process that makes it easier to determine which aspects are crucial, which may b</w:t>
-      </w:r>
-      <w:r>
-        <w:t>e disregarded, and how they interact. In regression, usually there is one dependent variable and one or more independent variables (source: www.statisticshowto.com).</w:t>
+        <w:t>Regression is a statistical method that helps us to examine and comprehend the relationship between two or more important variables. Regression analysis is carried out using a process that makes it easier to determine which aspects are crucial, which may be disregarded, and how they interact. In regression, usually there is one dependent variable and one or more independent variables (source: www.statisticshowto.com).</w:t>
       </w:r>
     </w:p>
     <w:p>
       <w:pPr>
-        <w:pStyle w:val="a0"/>
+        <w:pStyle w:val="BodyText"/>
       </w:pPr>
       <w:r>
         <w:t>A simple linear regression model is expressed as</w:t>
@@ -694,7 +617,7 @@
     </w:p>
     <w:p>
       <w:pPr>
-        <w:pStyle w:val="a0"/>
+        <w:pStyle w:val="BodyText"/>
       </w:pPr>
       <w:r>
         <w:t xml:space="preserve">y = </w:t>
@@ -770,14 +693,11 @@
     </w:p>
     <w:p>
       <w:pPr>
-        <w:pStyle w:val="a0"/>
+        <w:pStyle w:val="BodyText"/>
       </w:pPr>
       <w:r>
         <w:lastRenderedPageBreak/>
-        <w:t xml:space="preserve">Where: y = response </w:t>
-      </w:r>
-      <w:r>
-        <w:t xml:space="preserve">variable (the one we are interested in predicting, in our case DOC) x = predictor (the variable we are using to predict the response, e.g., Q, or TSS, or DSi) </w:t>
+        <w:t xml:space="preserve">Where: y = response variable (the one we are interested in predicting, in our case DOC) x = predictor (the variable we are using to predict the response, e.g., Q, or TSS, or DSi) </w:t>
       </w:r>
       <m:oMath>
         <m:sSub>
@@ -837,15 +757,12 @@
         </m:sSub>
       </m:oMath>
       <w:r>
-        <w:t xml:space="preserve"> = Slope (the rate</w:t>
-      </w:r>
-      <w:r>
-        <w:t xml:space="preserve"> of change of our response variable per unit change in our predictor)</w:t>
+        <w:t xml:space="preserve"> = Slope (the rate of change of our response variable per unit change in our predictor)</w:t>
       </w:r>
     </w:p>
     <w:p>
       <w:pPr>
-        <w:pStyle w:val="a0"/>
+        <w:pStyle w:val="BodyText"/>
       </w:pPr>
       <w:r>
         <w:t>Let’s start with a simple linear regression of DOC against Q:</w:t>
@@ -951,13 +868,16 @@
         <w:rPr>
           <w:rStyle w:val="VerbatimChar"/>
         </w:rPr>
-        <w:t xml:space="preserve">## lm(formula = log.doc.mg_l ~ log.uq + ws.f, </w:t>
+        <w:t>## lm(formula = log.doc.mg_l ~ log.uq + ws.f, data = hjm)</w:t>
+      </w:r>
+      <w:r>
+        <w:br/>
       </w:r>
       <w:r>
         <w:rPr>
           <w:rStyle w:val="VerbatimChar"/>
         </w:rPr>
-        <w:t>data = hjm)</w:t>
+        <w:t xml:space="preserve">## </w:t>
       </w:r>
       <w:r>
         <w:br/>
@@ -966,6 +886,33 @@
         <w:rPr>
           <w:rStyle w:val="VerbatimChar"/>
         </w:rPr>
+        <w:t>## Residuals:</w:t>
+      </w:r>
+      <w:r>
+        <w:br/>
+      </w:r>
+      <w:r>
+        <w:rPr>
+          <w:rStyle w:val="VerbatimChar"/>
+        </w:rPr>
+        <w:t xml:space="preserve">##      Min       1Q   Median       3Q      Max </w:t>
+      </w:r>
+      <w:r>
+        <w:br/>
+      </w:r>
+      <w:r>
+        <w:rPr>
+          <w:rStyle w:val="VerbatimChar"/>
+        </w:rPr>
+        <w:t xml:space="preserve">## -0.38356 -0.12763 -0.06197  0.08904  0.65124 </w:t>
+      </w:r>
+      <w:r>
+        <w:br/>
+      </w:r>
+      <w:r>
+        <w:rPr>
+          <w:rStyle w:val="VerbatimChar"/>
+        </w:rPr>
         <w:t xml:space="preserve">## </w:t>
       </w:r>
       <w:r>
@@ -975,7 +922,7 @@
         <w:rPr>
           <w:rStyle w:val="VerbatimChar"/>
         </w:rPr>
-        <w:t>## Residuals:</w:t>
+        <w:t>## Coefficients:</w:t>
       </w:r>
       <w:r>
         <w:br/>
@@ -984,7 +931,7 @@
         <w:rPr>
           <w:rStyle w:val="VerbatimChar"/>
         </w:rPr>
-        <w:t xml:space="preserve">##      Min       1Q   Median       3Q      Max </w:t>
+        <w:t xml:space="preserve">##              Estimate Std. Error t value Pr(&gt;|t|)    </w:t>
       </w:r>
       <w:r>
         <w:br/>
@@ -993,7 +940,7 @@
         <w:rPr>
           <w:rStyle w:val="VerbatimChar"/>
         </w:rPr>
-        <w:t xml:space="preserve">## -0.38356 -0.12763 -0.06197  0.08904  0.65124 </w:t>
+        <w:t>## (Intercept)  1.045117   0.013644  76.601  &lt; 2e-16 ***</w:t>
       </w:r>
       <w:r>
         <w:br/>
@@ -1002,6 +949,42 @@
         <w:rPr>
           <w:rStyle w:val="VerbatimChar"/>
         </w:rPr>
+        <w:t>## log.uq       0.022970   0.005386   4.265 2.45e-05 ***</w:t>
+      </w:r>
+      <w:r>
+        <w:br/>
+      </w:r>
+      <w:r>
+        <w:rPr>
+          <w:rStyle w:val="VerbatimChar"/>
+        </w:rPr>
+        <w:t>## ws.fLogged  -0.365056   0.018464 -19.772  &lt; 2e-16 ***</w:t>
+      </w:r>
+      <w:r>
+        <w:br/>
+      </w:r>
+      <w:r>
+        <w:rPr>
+          <w:rStyle w:val="VerbatimChar"/>
+        </w:rPr>
+        <w:t>## ---</w:t>
+      </w:r>
+      <w:r>
+        <w:br/>
+      </w:r>
+      <w:r>
+        <w:rPr>
+          <w:rStyle w:val="VerbatimChar"/>
+        </w:rPr>
+        <w:t>## Signif. codes:  0 '***' 0.001 '**' 0.01 '*' 0.05 '.' 0.1 ' ' 1</w:t>
+      </w:r>
+      <w:r>
+        <w:br/>
+      </w:r>
+      <w:r>
+        <w:rPr>
+          <w:rStyle w:val="VerbatimChar"/>
+        </w:rPr>
         <w:t xml:space="preserve">## </w:t>
       </w:r>
       <w:r>
@@ -1011,91 +994,7 @@
         <w:rPr>
           <w:rStyle w:val="VerbatimChar"/>
         </w:rPr>
-        <w:t>## Coefficients:</w:t>
-      </w:r>
-      <w:r>
-        <w:br/>
-      </w:r>
-      <w:r>
-        <w:rPr>
-          <w:rStyle w:val="VerbatimChar"/>
-        </w:rPr>
-        <w:t xml:space="preserve">##              Estimate Std. Error t value Pr(&gt;|t|)    </w:t>
-      </w:r>
-      <w:r>
-        <w:br/>
-      </w:r>
-      <w:r>
-        <w:rPr>
-          <w:rStyle w:val="VerbatimChar"/>
-        </w:rPr>
-        <w:t>## (Intercept)  1.045117   0.013644  76.601  &lt; 2e-</w:t>
-      </w:r>
-      <w:r>
-        <w:rPr>
-          <w:rStyle w:val="VerbatimChar"/>
-        </w:rPr>
-        <w:t>16 ***</w:t>
-      </w:r>
-      <w:r>
-        <w:br/>
-      </w:r>
-      <w:r>
-        <w:rPr>
-          <w:rStyle w:val="VerbatimChar"/>
-        </w:rPr>
-        <w:t>## log.uq       0.022970   0.005386   4.265 2.45e-05 ***</w:t>
-      </w:r>
-      <w:r>
-        <w:br/>
-      </w:r>
-      <w:r>
-        <w:rPr>
-          <w:rStyle w:val="VerbatimChar"/>
-        </w:rPr>
-        <w:t>## ws.fLogged  -0.365056   0.018464 -19.772  &lt; 2e-16 ***</w:t>
-      </w:r>
-      <w:r>
-        <w:br/>
-      </w:r>
-      <w:r>
-        <w:rPr>
-          <w:rStyle w:val="VerbatimChar"/>
-        </w:rPr>
-        <w:t>## ---</w:t>
-      </w:r>
-      <w:r>
-        <w:br/>
-      </w:r>
-      <w:r>
-        <w:rPr>
-          <w:rStyle w:val="VerbatimChar"/>
-        </w:rPr>
-        <w:t>## Signif. codes:  0 '***' 0.001 '**' 0.01 '*' 0.05 '.' 0.1 ' ' 1</w:t>
-      </w:r>
-      <w:r>
-        <w:br/>
-      </w:r>
-      <w:r>
-        <w:rPr>
-          <w:rStyle w:val="VerbatimChar"/>
-        </w:rPr>
-        <w:t xml:space="preserve">## </w:t>
-      </w:r>
-      <w:r>
-        <w:br/>
-      </w:r>
-      <w:r>
-        <w:rPr>
-          <w:rStyle w:val="VerbatimChar"/>
-        </w:rPr>
-        <w:t>## Residual standard error: 0.1939 on 440 degrees of freed</w:t>
-      </w:r>
-      <w:r>
-        <w:rPr>
-          <w:rStyle w:val="VerbatimChar"/>
-        </w:rPr>
-        <w:t>om</w:t>
+        <w:t>## Residual standard error: 0.1939 on 440 degrees of freedom</w:t>
       </w:r>
       <w:r>
         <w:br/>
@@ -1201,13 +1100,7 @@
         <w:rPr>
           <w:rStyle w:val="NormalTok"/>
         </w:rPr>
-        <w:t>residuals,</w:t>
-      </w:r>
-      <w:r>
-        <w:rPr>
-          <w:rStyle w:val="NormalTok"/>
-        </w:rPr>
-        <w:t xml:space="preserve"> </w:t>
+        <w:t xml:space="preserve">residuals, </w:t>
       </w:r>
       <w:r>
         <w:rPr>
@@ -1756,7 +1649,7 @@
     </w:p>
     <w:p>
       <w:pPr>
-        <w:pStyle w:val="a0"/>
+        <w:pStyle w:val="BodyText"/>
       </w:pPr>
       <w:r>
         <w:t>Let’s look now at the regression of DOC against Dsi</w:t>
@@ -1916,13 +1809,16 @@
         <w:rPr>
           <w:rStyle w:val="VerbatimChar"/>
         </w:rPr>
-        <w:t>## Coefficient</w:t>
+        <w:t>## Coefficients:</w:t>
+      </w:r>
+      <w:r>
+        <w:br/>
       </w:r>
       <w:r>
         <w:rPr>
           <w:rStyle w:val="VerbatimChar"/>
         </w:rPr>
-        <w:t>s:</w:t>
+        <w:t xml:space="preserve">##              Estimate Std. Error t value Pr(&gt;|t|)    </w:t>
       </w:r>
       <w:r>
         <w:br/>
@@ -1931,7 +1827,7 @@
         <w:rPr>
           <w:rStyle w:val="VerbatimChar"/>
         </w:rPr>
-        <w:t xml:space="preserve">##              Estimate Std. Error t value Pr(&gt;|t|)    </w:t>
+        <w:t>## (Intercept)   3.12008    0.15847   19.69   &lt;2e-16 ***</w:t>
       </w:r>
       <w:r>
         <w:br/>
@@ -1940,7 +1836,7 @@
         <w:rPr>
           <w:rStyle w:val="VerbatimChar"/>
         </w:rPr>
-        <w:t>## (Intercept)   3.12008    0.15847   19.69   &lt;2e-16 ***</w:t>
+        <w:t>## log.slc.mg_l -0.91543    0.07035  -13.01   &lt;2e-16 ***</w:t>
       </w:r>
       <w:r>
         <w:br/>
@@ -1949,7 +1845,7 @@
         <w:rPr>
           <w:rStyle w:val="VerbatimChar"/>
         </w:rPr>
-        <w:t>## log.slc.mg_l -0.91543    0.07035  -13.01   &lt;2e-16 ***</w:t>
+        <w:t>## ws.fLogged   -0.39335    0.01618  -24.31   &lt;2e-16 ***</w:t>
       </w:r>
       <w:r>
         <w:br/>
@@ -1958,7 +1854,7 @@
         <w:rPr>
           <w:rStyle w:val="VerbatimChar"/>
         </w:rPr>
-        <w:t>## ws.fLogged   -0.39335    0.01618  -24.31   &lt;2e-16 ***</w:t>
+        <w:t>## ---</w:t>
       </w:r>
       <w:r>
         <w:br/>
@@ -1967,7 +1863,7 @@
         <w:rPr>
           <w:rStyle w:val="VerbatimChar"/>
         </w:rPr>
-        <w:t>## ---</w:t>
+        <w:t>## Signif. codes:  0 '***' 0.001 '**' 0.01 '*' 0.05 '.' 0.1 ' ' 1</w:t>
       </w:r>
       <w:r>
         <w:br/>
@@ -1976,13 +1872,16 @@
         <w:rPr>
           <w:rStyle w:val="VerbatimChar"/>
         </w:rPr>
-        <w:t xml:space="preserve">## Signif. codes: </w:t>
+        <w:t xml:space="preserve">## </w:t>
+      </w:r>
+      <w:r>
+        <w:br/>
       </w:r>
       <w:r>
         <w:rPr>
           <w:rStyle w:val="VerbatimChar"/>
         </w:rPr>
-        <w:t xml:space="preserve"> 0 '***' 0.001 '**' 0.01 '*' 0.05 '.' 0.1 ' ' 1</w:t>
+        <w:t>## Residual standard error: 0.1681 on 440 degrees of freedom</w:t>
       </w:r>
       <w:r>
         <w:br/>
@@ -1991,7 +1890,7 @@
         <w:rPr>
           <w:rStyle w:val="VerbatimChar"/>
         </w:rPr>
-        <w:t xml:space="preserve">## </w:t>
+        <w:t>##   (691 пропущенное наблюдение удалено)</w:t>
       </w:r>
       <w:r>
         <w:br/>
@@ -2000,7 +1899,7 @@
         <w:rPr>
           <w:rStyle w:val="VerbatimChar"/>
         </w:rPr>
-        <w:t>## Residual standard error: 0.1681 on 440 degrees of freedom</w:t>
+        <w:t xml:space="preserve">## Multiple R-squared:  0.606,  Adjusted R-squared:  0.6042 </w:t>
       </w:r>
       <w:r>
         <w:br/>
@@ -2009,31 +1908,7 @@
         <w:rPr>
           <w:rStyle w:val="VerbatimChar"/>
         </w:rPr>
-        <w:t>##   (691 пропущенное наблюдение удалено)</w:t>
-      </w:r>
-      <w:r>
-        <w:br/>
-      </w:r>
-      <w:r>
-        <w:rPr>
-          <w:rStyle w:val="VerbatimChar"/>
-        </w:rPr>
-        <w:t xml:space="preserve">## Multiple R-squared:  0.606,  Adjusted R-squared:  0.6042 </w:t>
-      </w:r>
-      <w:r>
-        <w:br/>
-      </w:r>
-      <w:r>
-        <w:rPr>
-          <w:rStyle w:val="VerbatimChar"/>
-        </w:rPr>
-        <w:t xml:space="preserve">## F-statistic: 338.4 on 2 and 440 DF,  </w:t>
-      </w:r>
-      <w:r>
-        <w:rPr>
-          <w:rStyle w:val="VerbatimChar"/>
-        </w:rPr>
-        <w:t>p-value: &lt; 2.2e-16</w:t>
+        <w:t>## F-statistic: 338.4 on 2 and 440 DF,  p-value: &lt; 2.2e-16</w:t>
       </w:r>
     </w:p>
     <w:p>
@@ -2611,13 +2486,7 @@
         <w:rPr>
           <w:rStyle w:val="NormalTok"/>
         </w:rPr>
-        <w:t>dsi_res_p</w:t>
-      </w:r>
-      <w:r>
-        <w:rPr>
-          <w:rStyle w:val="NormalTok"/>
-        </w:rPr>
-        <w:t>lot</w:t>
+        <w:t>dsi_res_plot</w:t>
       </w:r>
     </w:p>
     <w:p>
@@ -2849,13 +2718,16 @@
         <w:rPr>
           <w:rStyle w:val="VerbatimChar"/>
         </w:rPr>
-        <w:t>##               Estimate Std. Error t value P</w:t>
+        <w:t xml:space="preserve">##               Estimate Std. Error t value Pr(&gt;|t|)    </w:t>
+      </w:r>
+      <w:r>
+        <w:br/>
       </w:r>
       <w:r>
         <w:rPr>
           <w:rStyle w:val="VerbatimChar"/>
         </w:rPr>
-        <w:t xml:space="preserve">r(&gt;|t|)    </w:t>
+        <w:t>## (Intercept)   4.835210   0.236749  20.423   &lt;2e-16 ***</w:t>
       </w:r>
       <w:r>
         <w:br/>
@@ -2864,7 +2736,7 @@
         <w:rPr>
           <w:rStyle w:val="VerbatimChar"/>
         </w:rPr>
-        <w:t>## (Intercept)   4.835210   0.236749  20.423   &lt;2e-16 ***</w:t>
+        <w:t>## log.uq       -0.062986   0.006864  -9.177   &lt;2e-16 ***</w:t>
       </w:r>
       <w:r>
         <w:br/>
@@ -2873,7 +2745,7 @@
         <w:rPr>
           <w:rStyle w:val="VerbatimChar"/>
         </w:rPr>
-        <w:t>## log.uq       -0.062986   0.006864  -9.177   &lt;2e-16 ***</w:t>
+        <w:t>## log.slc.mg_l -1.656859   0.103387 -16.026   &lt;2e-16 ***</w:t>
       </w:r>
       <w:r>
         <w:br/>
@@ -2882,7 +2754,7 @@
         <w:rPr>
           <w:rStyle w:val="VerbatimChar"/>
         </w:rPr>
-        <w:t>## log.slc.mg_l -1.656859   0.103387 -16.026   &lt;2e-16 ***</w:t>
+        <w:t>## ws.fLogged   -0.406222   0.014905 -27.254   &lt;2e-16 ***</w:t>
       </w:r>
       <w:r>
         <w:br/>
@@ -2891,7 +2763,7 @@
         <w:rPr>
           <w:rStyle w:val="VerbatimChar"/>
         </w:rPr>
-        <w:t>## ws.fLogged   -0.406222   0.014905 -27.254   &lt;2e-16 ***</w:t>
+        <w:t>## ---</w:t>
       </w:r>
       <w:r>
         <w:br/>
@@ -2900,22 +2772,7 @@
         <w:rPr>
           <w:rStyle w:val="VerbatimChar"/>
         </w:rPr>
-        <w:t>## ---</w:t>
-      </w:r>
-      <w:r>
-        <w:br/>
-      </w:r>
-      <w:r>
-        <w:rPr>
-          <w:rStyle w:val="VerbatimChar"/>
-        </w:rPr>
-        <w:t>## Si</w:t>
-      </w:r>
-      <w:r>
-        <w:rPr>
-          <w:rStyle w:val="VerbatimChar"/>
-        </w:rPr>
-        <w:t>gnif. codes:  0 '***' 0.001 '**' 0.01 '*' 0.05 '.' 0.1 ' ' 1</w:t>
+        <w:t>## Signif. codes:  0 '***' 0.001 '**' 0.01 '*' 0.05 '.' 0.1 ' ' 1</w:t>
       </w:r>
       <w:r>
         <w:br/>
@@ -2961,13 +2818,7 @@
         <w:rPr>
           <w:rStyle w:val="VerbatimChar"/>
         </w:rPr>
-        <w:t xml:space="preserve">## F-statistic: 296.3 on 3 </w:t>
-      </w:r>
-      <w:r>
-        <w:rPr>
-          <w:rStyle w:val="VerbatimChar"/>
-        </w:rPr>
-        <w:t>and 439 DF,  p-value: &lt; 2.2e-16</w:t>
+        <w:t>## F-statistic: 296.3 on 3 and 439 DF,  p-value: &lt; 2.2e-16</w:t>
       </w:r>
     </w:p>
     <w:p>
@@ -3247,13 +3098,7 @@
         <w:rPr>
           <w:rStyle w:val="StringTok"/>
         </w:rPr>
-        <w:t>"free_x</w:t>
-      </w:r>
-      <w:r>
-        <w:rPr>
-          <w:rStyle w:val="StringTok"/>
-        </w:rPr>
-        <w:t>"</w:t>
+        <w:t>"free_x"</w:t>
       </w:r>
       <w:r>
         <w:rPr>
@@ -3600,7 +3445,7 @@
     </w:p>
     <w:p>
       <w:pPr>
-        <w:pStyle w:val="a0"/>
+        <w:pStyle w:val="BodyText"/>
       </w:pPr>
       <w:r>
         <w:t>Let’s add all our predictor variables:</w:t>
@@ -3920,13 +3765,16 @@
         <w:rPr>
           <w:rStyle w:val="VerbatimChar"/>
         </w:rPr>
-        <w:t>##</w:t>
+        <w:t>## Residuals:</w:t>
+      </w:r>
+      <w:r>
+        <w:br/>
       </w:r>
       <w:r>
         <w:rPr>
           <w:rStyle w:val="VerbatimChar"/>
         </w:rPr>
-        <w:t xml:space="preserve"> Residuals:</w:t>
+        <w:t xml:space="preserve">##      Min       1Q   Median       3Q      Max </w:t>
       </w:r>
       <w:r>
         <w:br/>
@@ -3935,7 +3783,7 @@
         <w:rPr>
           <w:rStyle w:val="VerbatimChar"/>
         </w:rPr>
-        <w:t xml:space="preserve">##      Min       1Q   Median       3Q      Max </w:t>
+        <w:t xml:space="preserve">## -0.32683 -0.05513  0.00064  0.05008  0.32383 </w:t>
       </w:r>
       <w:r>
         <w:br/>
@@ -3944,7 +3792,7 @@
         <w:rPr>
           <w:rStyle w:val="VerbatimChar"/>
         </w:rPr>
-        <w:t xml:space="preserve">## -0.32683 -0.05513  0.00064  0.05008  0.32383 </w:t>
+        <w:t xml:space="preserve">## </w:t>
       </w:r>
       <w:r>
         <w:br/>
@@ -3953,6 +3801,213 @@
         <w:rPr>
           <w:rStyle w:val="VerbatimChar"/>
         </w:rPr>
+        <w:t>## Coefficients:</w:t>
+      </w:r>
+      <w:r>
+        <w:br/>
+      </w:r>
+      <w:r>
+        <w:rPr>
+          <w:rStyle w:val="VerbatimChar"/>
+        </w:rPr>
+        <w:t xml:space="preserve">##                          Estimate Std. Error t value Pr(&gt;|t|)    </w:t>
+      </w:r>
+      <w:r>
+        <w:br/>
+      </w:r>
+      <w:r>
+        <w:rPr>
+          <w:rStyle w:val="VerbatimChar"/>
+        </w:rPr>
+        <w:t>## (Intercept)             4.102e+00  2.329e-01  17.611  &lt; 2e-16 ***</w:t>
+      </w:r>
+      <w:r>
+        <w:br/>
+      </w:r>
+      <w:r>
+        <w:rPr>
+          <w:rStyle w:val="VerbatimChar"/>
+        </w:rPr>
+        <w:t>## log.uq                 -3.590e-02  7.449e-03  -4.819 2.04e-06 ***</w:t>
+      </w:r>
+      <w:r>
+        <w:br/>
+      </w:r>
+      <w:r>
+        <w:rPr>
+          <w:rStyle w:val="VerbatimChar"/>
+        </w:rPr>
+        <w:t>## q.cv                    9.962e-04  1.211e-04   8.229 2.58e-15 ***</w:t>
+      </w:r>
+      <w:r>
+        <w:br/>
+      </w:r>
+      <w:r>
+        <w:rPr>
+          <w:rStyle w:val="VerbatimChar"/>
+        </w:rPr>
+        <w:t xml:space="preserve">## log.ptm                 1.520e-02  8.067e-03   1.885  0.06018 .  </w:t>
+      </w:r>
+      <w:r>
+        <w:br/>
+      </w:r>
+      <w:r>
+        <w:rPr>
+          <w:rStyle w:val="VerbatimChar"/>
+        </w:rPr>
+        <w:t>## pt.cv                  -4.293e-04  7.872e-05  -5.454 8.55e-08 ***</w:t>
+      </w:r>
+      <w:r>
+        <w:br/>
+      </w:r>
+      <w:r>
+        <w:rPr>
+          <w:rStyle w:val="VerbatimChar"/>
+        </w:rPr>
+        <w:t xml:space="preserve">## log.sed.mg_l            7.606e-03  6.142e-03   1.238  0.21630    </w:t>
+      </w:r>
+      <w:r>
+        <w:br/>
+      </w:r>
+      <w:r>
+        <w:rPr>
+          <w:rStyle w:val="VerbatimChar"/>
+        </w:rPr>
+        <w:t>## log.slc.mg_l           -1.038e+00  1.014e-01 -10.233  &lt; 2e-16 ***</w:t>
+      </w:r>
+      <w:r>
+        <w:br/>
+      </w:r>
+      <w:r>
+        <w:rPr>
+          <w:rStyle w:val="VerbatimChar"/>
+        </w:rPr>
+        <w:t>## log.don.mg_l            2.209e-01  2.251e-02   9.811  &lt; 2e-16 ***</w:t>
+      </w:r>
+      <w:r>
+        <w:br/>
+      </w:r>
+      <w:r>
+        <w:rPr>
+          <w:rStyle w:val="VerbatimChar"/>
+        </w:rPr>
+        <w:t xml:space="preserve">## ssnWinter              -1.944e-01  3.534e-01  -0.550  0.58255    </w:t>
+      </w:r>
+      <w:r>
+        <w:br/>
+      </w:r>
+      <w:r>
+        <w:rPr>
+          <w:rStyle w:val="VerbatimChar"/>
+        </w:rPr>
+        <w:t>## ssnSpring              -1.699e+00  3.435e-01  -4.948 1.10e-06 ***</w:t>
+      </w:r>
+      <w:r>
+        <w:br/>
+      </w:r>
+      <w:r>
+        <w:rPr>
+          <w:rStyle w:val="VerbatimChar"/>
+        </w:rPr>
+        <w:t>## ssnSummer              -2.513e+00  4.359e-01  -5.764 1.63e-08 ***</w:t>
+      </w:r>
+      <w:r>
+        <w:br/>
+      </w:r>
+      <w:r>
+        <w:rPr>
+          <w:rStyle w:val="VerbatimChar"/>
+        </w:rPr>
+        <w:t>## ws.fLogged             -3.425e-01  1.048e-02 -32.665  &lt; 2e-16 ***</w:t>
+      </w:r>
+      <w:r>
+        <w:br/>
+      </w:r>
+      <w:r>
+        <w:rPr>
+          <w:rStyle w:val="VerbatimChar"/>
+        </w:rPr>
+        <w:t xml:space="preserve">## log.utn.mg_l            4.362e-01  1.674e-01   2.606  0.00949 ** </w:t>
+      </w:r>
+      <w:r>
+        <w:br/>
+      </w:r>
+      <w:r>
+        <w:rPr>
+          <w:rStyle w:val="VerbatimChar"/>
+        </w:rPr>
+        <w:t xml:space="preserve">## log.slc.mg_l:ssnWinter -2.628e-01  1.703e-01  -1.543  0.12368    </w:t>
+      </w:r>
+      <w:r>
+        <w:br/>
+      </w:r>
+      <w:r>
+        <w:rPr>
+          <w:rStyle w:val="VerbatimChar"/>
+        </w:rPr>
+        <w:t xml:space="preserve">## log.slc.mg_l:ssnSpring  4.429e-01  1.543e-01   2.871  0.00430 ** </w:t>
+      </w:r>
+      <w:r>
+        <w:br/>
+      </w:r>
+      <w:r>
+        <w:rPr>
+          <w:rStyle w:val="VerbatimChar"/>
+        </w:rPr>
+        <w:t>## log.slc.mg_l:ssnSummer  7.658e-01  1.770e-01   4.326 1.91e-05 ***</w:t>
+      </w:r>
+      <w:r>
+        <w:br/>
+      </w:r>
+      <w:r>
+        <w:rPr>
+          <w:rStyle w:val="VerbatimChar"/>
+        </w:rPr>
+        <w:t>## log.don.mg_l:ssnWinter -2.013e-01  2.782e-02  -7.236 2.32e-12 ***</w:t>
+      </w:r>
+      <w:r>
+        <w:br/>
+      </w:r>
+      <w:r>
+        <w:rPr>
+          <w:rStyle w:val="VerbatimChar"/>
+        </w:rPr>
+        <w:t>## log.don.mg_l:ssnSpring -1.936e-01  2.810e-02  -6.888 2.16e-11 ***</w:t>
+      </w:r>
+      <w:r>
+        <w:br/>
+      </w:r>
+      <w:r>
+        <w:rPr>
+          <w:rStyle w:val="VerbatimChar"/>
+        </w:rPr>
+        <w:t>## log.don.mg_l:ssnSummer -2.255e-01  3.249e-02  -6.939 1.56e-11 ***</w:t>
+      </w:r>
+      <w:r>
+        <w:br/>
+      </w:r>
+      <w:r>
+        <w:rPr>
+          <w:rStyle w:val="VerbatimChar"/>
+        </w:rPr>
+        <w:t>## ---</w:t>
+      </w:r>
+      <w:r>
+        <w:br/>
+      </w:r>
+      <w:r>
+        <w:rPr>
+          <w:rStyle w:val="VerbatimChar"/>
+        </w:rPr>
+        <w:t>## Signif. codes:  0 '***' 0.001 '**' 0.01 '*' 0.05 '.' 0.1 ' ' 1</w:t>
+      </w:r>
+      <w:r>
+        <w:br/>
+      </w:r>
+      <w:r>
+        <w:rPr>
+          <w:rStyle w:val="VerbatimChar"/>
+        </w:rPr>
         <w:t xml:space="preserve">## </w:t>
       </w:r>
       <w:r>
@@ -3962,7 +4017,7 @@
         <w:rPr>
           <w:rStyle w:val="VerbatimChar"/>
         </w:rPr>
-        <w:t>## Coefficients:</w:t>
+        <w:t>## Residual standard error: 0.09196 on 407 degrees of freedom</w:t>
       </w:r>
       <w:r>
         <w:br/>
@@ -3971,7 +4026,7 @@
         <w:rPr>
           <w:rStyle w:val="VerbatimChar"/>
         </w:rPr>
-        <w:t xml:space="preserve">##                          Estimate Std. Error t value Pr(&gt;|t|)    </w:t>
+        <w:t>##   (17 пропущенных наблюдений удалены)</w:t>
       </w:r>
       <w:r>
         <w:br/>
@@ -3980,274 +4035,16 @@
         <w:rPr>
           <w:rStyle w:val="VerbatimChar"/>
         </w:rPr>
-        <w:t xml:space="preserve">## (Intercept)             4.102e+00  2.329e-01  17.611 </w:t>
+        <w:t xml:space="preserve">## Multiple R-squared:  0.8863, Adjusted R-squared:  0.8813 </w:t>
+      </w:r>
+      <w:r>
+        <w:br/>
       </w:r>
       <w:r>
         <w:rPr>
           <w:rStyle w:val="VerbatimChar"/>
         </w:rPr>
-        <w:t xml:space="preserve"> &lt; 2e-16 ***</w:t>
-      </w:r>
-      <w:r>
-        <w:br/>
-      </w:r>
-      <w:r>
-        <w:rPr>
-          <w:rStyle w:val="VerbatimChar"/>
-        </w:rPr>
-        <w:t>## log.uq                 -3.590e-02  7.449e-03  -4.819 2.04e-06 ***</w:t>
-      </w:r>
-      <w:r>
-        <w:br/>
-      </w:r>
-      <w:r>
-        <w:rPr>
-          <w:rStyle w:val="VerbatimChar"/>
-        </w:rPr>
-        <w:t>## q.cv                    9.962e-04  1.211e-04   8.229 2.58e-15 ***</w:t>
-      </w:r>
-      <w:r>
-        <w:br/>
-      </w:r>
-      <w:r>
-        <w:rPr>
-          <w:rStyle w:val="VerbatimChar"/>
-        </w:rPr>
-        <w:t xml:space="preserve">## log.ptm                 1.520e-02  8.067e-03   1.885  0.06018 .  </w:t>
-      </w:r>
-      <w:r>
-        <w:br/>
-      </w:r>
-      <w:r>
-        <w:rPr>
-          <w:rStyle w:val="VerbatimChar"/>
-        </w:rPr>
-        <w:t>## pt.cv                  -4.293e-04</w:t>
-      </w:r>
-      <w:r>
-        <w:rPr>
-          <w:rStyle w:val="VerbatimChar"/>
-        </w:rPr>
-        <w:t xml:space="preserve">  7.872e-05  -5.454 8.55e-08 ***</w:t>
-      </w:r>
-      <w:r>
-        <w:br/>
-      </w:r>
-      <w:r>
-        <w:rPr>
-          <w:rStyle w:val="VerbatimChar"/>
-        </w:rPr>
-        <w:t xml:space="preserve">## log.sed.mg_l            7.606e-03  6.142e-03   1.238  0.21630    </w:t>
-      </w:r>
-      <w:r>
-        <w:br/>
-      </w:r>
-      <w:r>
-        <w:rPr>
-          <w:rStyle w:val="VerbatimChar"/>
-        </w:rPr>
-        <w:t>## log.slc.mg_l           -1.038e+00  1.014e-01 -10.233  &lt; 2e-16 ***</w:t>
-      </w:r>
-      <w:r>
-        <w:br/>
-      </w:r>
-      <w:r>
-        <w:rPr>
-          <w:rStyle w:val="VerbatimChar"/>
-        </w:rPr>
-        <w:t>## log.don.mg_l            2.209e-01  2.251e-02   9.811  &lt; 2e-16 ***</w:t>
-      </w:r>
-      <w:r>
-        <w:br/>
-      </w:r>
-      <w:r>
-        <w:rPr>
-          <w:rStyle w:val="VerbatimChar"/>
-        </w:rPr>
-        <w:t xml:space="preserve">## ssnWinter    </w:t>
-      </w:r>
-      <w:r>
-        <w:rPr>
-          <w:rStyle w:val="VerbatimChar"/>
-        </w:rPr>
-        <w:t xml:space="preserve">          -1.944e-01  3.534e-01  -0.550  0.58255    </w:t>
-      </w:r>
-      <w:r>
-        <w:br/>
-      </w:r>
-      <w:r>
-        <w:rPr>
-          <w:rStyle w:val="VerbatimChar"/>
-        </w:rPr>
-        <w:t>## ssnSpring              -1.699e+00  3.435e-01  -4.948 1.10e-06 ***</w:t>
-      </w:r>
-      <w:r>
-        <w:br/>
-      </w:r>
-      <w:r>
-        <w:rPr>
-          <w:rStyle w:val="VerbatimChar"/>
-        </w:rPr>
-        <w:t>## ssnSummer              -2.513e+00  4.359e-01  -5.764 1.63e-08 ***</w:t>
-      </w:r>
-      <w:r>
-        <w:br/>
-      </w:r>
-      <w:r>
-        <w:rPr>
-          <w:rStyle w:val="VerbatimChar"/>
-        </w:rPr>
-        <w:t xml:space="preserve">## ws.fLogged             -3.425e-01  1.048e-02 -32.665  &lt; 2e-16 </w:t>
-      </w:r>
-      <w:r>
-        <w:rPr>
-          <w:rStyle w:val="VerbatimChar"/>
-        </w:rPr>
-        <w:t>***</w:t>
-      </w:r>
-      <w:r>
-        <w:br/>
-      </w:r>
-      <w:r>
-        <w:rPr>
-          <w:rStyle w:val="VerbatimChar"/>
-        </w:rPr>
-        <w:t xml:space="preserve">## log.utn.mg_l            4.362e-01  1.674e-01   2.606  0.00949 ** </w:t>
-      </w:r>
-      <w:r>
-        <w:br/>
-      </w:r>
-      <w:r>
-        <w:rPr>
-          <w:rStyle w:val="VerbatimChar"/>
-        </w:rPr>
-        <w:t xml:space="preserve">## log.slc.mg_l:ssnWinter -2.628e-01  1.703e-01  -1.543  0.12368    </w:t>
-      </w:r>
-      <w:r>
-        <w:br/>
-      </w:r>
-      <w:r>
-        <w:rPr>
-          <w:rStyle w:val="VerbatimChar"/>
-        </w:rPr>
-        <w:t xml:space="preserve">## log.slc.mg_l:ssnSpring  4.429e-01  1.543e-01   2.871  0.00430 ** </w:t>
-      </w:r>
-      <w:r>
-        <w:br/>
-      </w:r>
-      <w:r>
-        <w:rPr>
-          <w:rStyle w:val="VerbatimChar"/>
-        </w:rPr>
-        <w:t>## log.slc.mg_l:ssnSummer  7.658e-01  1.770e-</w:t>
-      </w:r>
-      <w:r>
-        <w:rPr>
-          <w:rStyle w:val="VerbatimChar"/>
-        </w:rPr>
-        <w:t>01   4.326 1.91e-05 ***</w:t>
-      </w:r>
-      <w:r>
-        <w:br/>
-      </w:r>
-      <w:r>
-        <w:rPr>
-          <w:rStyle w:val="VerbatimChar"/>
-        </w:rPr>
-        <w:t>## log.don.mg_l:ssnWinter -2.013e-01  2.782e-02  -7.236 2.32e-12 ***</w:t>
-      </w:r>
-      <w:r>
-        <w:br/>
-      </w:r>
-      <w:r>
-        <w:rPr>
-          <w:rStyle w:val="VerbatimChar"/>
-        </w:rPr>
-        <w:t>## log.don.mg_l:ssnSpring -1.936e-01  2.810e-02  -6.888 2.16e-11 ***</w:t>
-      </w:r>
-      <w:r>
-        <w:br/>
-      </w:r>
-      <w:r>
-        <w:rPr>
-          <w:rStyle w:val="VerbatimChar"/>
-        </w:rPr>
-        <w:t>## log.don.mg_l:ssnSummer -2.255e-01  3.249e-02  -6.939 1.56e-11 ***</w:t>
-      </w:r>
-      <w:r>
-        <w:br/>
-      </w:r>
-      <w:r>
-        <w:rPr>
-          <w:rStyle w:val="VerbatimChar"/>
-        </w:rPr>
-        <w:t>## ---</w:t>
-      </w:r>
-      <w:r>
-        <w:br/>
-      </w:r>
-      <w:r>
-        <w:rPr>
-          <w:rStyle w:val="VerbatimChar"/>
-        </w:rPr>
-        <w:t xml:space="preserve">## Signif. codes: </w:t>
-      </w:r>
-      <w:r>
-        <w:rPr>
-          <w:rStyle w:val="VerbatimChar"/>
-        </w:rPr>
-        <w:t xml:space="preserve"> 0 '***' 0.001 '**' 0.01 '*' 0.05 '.' 0.1 ' ' 1</w:t>
-      </w:r>
-      <w:r>
-        <w:br/>
-      </w:r>
-      <w:r>
-        <w:rPr>
-          <w:rStyle w:val="VerbatimChar"/>
-        </w:rPr>
-        <w:t xml:space="preserve">## </w:t>
-      </w:r>
-      <w:r>
-        <w:br/>
-      </w:r>
-      <w:r>
-        <w:rPr>
-          <w:rStyle w:val="VerbatimChar"/>
-        </w:rPr>
-        <w:t>## Residual standard error: 0.09196 on 407 degrees of freedom</w:t>
-      </w:r>
-      <w:r>
-        <w:br/>
-      </w:r>
-      <w:r>
-        <w:rPr>
-          <w:rStyle w:val="VerbatimChar"/>
-        </w:rPr>
-        <w:t>##   (17 пропущенных наблюдений удалены)</w:t>
-      </w:r>
-      <w:r>
-        <w:br/>
-      </w:r>
-      <w:r>
-        <w:rPr>
-          <w:rStyle w:val="VerbatimChar"/>
-        </w:rPr>
-        <w:t xml:space="preserve">## Multiple R-squared:  0.8863, Adjusted R-squared:  0.8813 </w:t>
-      </w:r>
-      <w:r>
-        <w:br/>
-      </w:r>
-      <w:r>
-        <w:rPr>
-          <w:rStyle w:val="VerbatimChar"/>
-        </w:rPr>
-        <w:t xml:space="preserve">## F-statistic: 176.2 on 18 and 407 DF, </w:t>
-      </w:r>
-      <w:r>
-        <w:rPr>
-          <w:rStyle w:val="VerbatimChar"/>
-        </w:rPr>
-        <w:t xml:space="preserve"> p-value: &lt; 2.2e-16</w:t>
+        <w:t>## F-statistic: 176.2 on 18 and 407 DF,  p-value: &lt; 2.2e-16</w:t>
       </w:r>
     </w:p>
     <w:p>
@@ -4800,13 +4597,7 @@
         <w:rPr>
           <w:rStyle w:val="NormalTok"/>
         </w:rPr>
-        <w:t>doc_re</w:t>
-      </w:r>
-      <w:r>
-        <w:rPr>
-          <w:rStyle w:val="NormalTok"/>
-        </w:rPr>
-        <w:t>s_plot</w:t>
+        <w:t>doc_res_plot</w:t>
       </w:r>
     </w:p>
     <w:p>
@@ -4863,7 +4654,7 @@
     </w:p>
     <w:p>
       <w:pPr>
-        <w:pStyle w:val="a0"/>
+        <w:pStyle w:val="BodyText"/>
       </w:pPr>
       <w:r>
         <w:t>Let’s now predict DOC across our entire data set:</w:t>
@@ -5702,13 +5493,7 @@
         <w:rPr>
           <w:rStyle w:val="VerbatimChar"/>
         </w:rPr>
-        <w:t>## Warning: Removed 708 rows co</w:t>
-      </w:r>
-      <w:r>
-        <w:rPr>
-          <w:rStyle w:val="VerbatimChar"/>
-        </w:rPr>
-        <w:t>ntaining missing values (geom_point).</w:t>
+        <w:t>## Warning: Removed 708 rows containing missing values (geom_point).</w:t>
       </w:r>
     </w:p>
     <w:p>
@@ -6269,13 +6054,7 @@
         <w:rPr>
           <w:rStyle w:val="NormalTok"/>
         </w:rPr>
-        <w:t>pdoc</w:t>
-      </w:r>
-      <w:r>
-        <w:rPr>
-          <w:rStyle w:val="NormalTok"/>
-        </w:rPr>
-        <w:t xml:space="preserve">_ts </w:t>
+        <w:t xml:space="preserve">pdoc_ts </w:t>
       </w:r>
       <w:r>
         <w:rPr>
@@ -7002,26 +6781,20 @@
         </w:drawing>
       </w:r>
       <w:r>
-        <w:t xml:space="preserve"> </w:t>
-      </w:r>
-      <w:r>
-        <w:t>### Processes affecting Dissolved Organic Carbon concentrations in Headwater streams</w:t>
+        <w:t xml:space="preserve"> ### Processes affecting Dissolved Organic Carbon concentrations in Headwater streams</w:t>
       </w:r>
     </w:p>
     <w:p>
       <w:pPr>
-        <w:pStyle w:val="a0"/>
+        <w:pStyle w:val="BodyText"/>
       </w:pPr>
       <w:r>
-        <w:t>In our model, we have formally tested hypothesis about the relationship between DOC and multiple variables (Q, P, TSS, Seasonality, etc.). Now is time to use our reconstru</w:t>
-      </w:r>
-      <w:r>
-        <w:t>cted historical time series to explore different processes affecting DOC concentrations in headwater streams.</w:t>
+        <w:t>In our model, we have formally tested hypothesis about the relationship between DOC and multiple variables (Q, P, TSS, Seasonality, etc.). Now is time to use our reconstructed historical time series to explore different processes affecting DOC concentrations in headwater streams.</w:t>
       </w:r>
     </w:p>
     <w:p>
       <w:pPr>
-        <w:pStyle w:val="4"/>
+        <w:pStyle w:val="Heading4"/>
       </w:pPr>
       <w:bookmarkStart w:id="8" w:name="seasonality"/>
       <w:r>
@@ -7216,13 +6989,7 @@
         <w:rPr>
           <w:rStyle w:val="AttributeTok"/>
         </w:rPr>
-        <w:t>values</w:t>
-      </w:r>
-      <w:r>
-        <w:rPr>
-          <w:rStyle w:val="AttributeTok"/>
-        </w:rPr>
-        <w:t xml:space="preserve"> =</w:t>
+        <w:t>values =</w:t>
       </w:r>
       <w:r>
         <w:rPr>
@@ -7730,18 +7497,12 @@
         <w:t>To do</w:t>
       </w:r>
       <w:r>
-        <w:t xml:space="preserve">: Add a caption to the figure and describe the differences in doc seasonal </w:t>
-      </w:r>
-      <w:r>
-        <w:t>behavior between the two forest types. The graph shows that the likelihood of DOC concentrations are comparatively higher in Fall season of logged area than in old-growth while in summer chances of having lower concentration of DOC are higher in logged are</w:t>
-      </w:r>
-      <w:r>
-        <w:t>a than in old-growth.</w:t>
+        <w:t>: Add a caption to the figure and describe the differences in doc seasonal behavior between the two forest types. The graph shows that the likelihood of DOC concentrations are comparatively higher in Fall season of logged area than in old-growth while in summer chances of having lower concentration of DOC are higher in logged area than in old-growth.</w:t>
       </w:r>
     </w:p>
     <w:p>
       <w:pPr>
-        <w:pStyle w:val="4"/>
+        <w:pStyle w:val="Heading4"/>
       </w:pPr>
       <w:bookmarkStart w:id="9" w:name="X86d187fa6ae0ee8160babf00781a04c7726e15e"/>
       <w:bookmarkEnd w:id="8"/>
@@ -7985,31 +7746,235 @@
         <w:rPr>
           <w:rStyle w:val="StringTok"/>
         </w:rPr>
-        <w:t>"#35B77</w:t>
+        <w:t>"#35B779FF"</w:t>
+      </w:r>
+      <w:r>
+        <w:rPr>
+          <w:rStyle w:val="NormalTok"/>
+        </w:rPr>
+        <w:t>),</w:t>
+      </w:r>
+      <w:r>
+        <w:rPr>
+          <w:rStyle w:val="AttributeTok"/>
+        </w:rPr>
+        <w:t>name =</w:t>
       </w:r>
       <w:r>
         <w:rPr>
           <w:rStyle w:val="StringTok"/>
         </w:rPr>
-        <w:t>9FF"</w:t>
-      </w:r>
-      <w:r>
-        <w:rPr>
-          <w:rStyle w:val="NormalTok"/>
-        </w:rPr>
-        <w:t>),</w:t>
+        <w:t>"Season"</w:t>
+      </w:r>
+      <w:r>
+        <w:rPr>
+          <w:rStyle w:val="NormalTok"/>
+        </w:rPr>
+        <w:t>)</w:t>
+      </w:r>
+      <w:r>
+        <w:rPr>
+          <w:rStyle w:val="SpecialCharTok"/>
+        </w:rPr>
+        <w:t>+</w:t>
+      </w:r>
+      <w:r>
+        <w:br/>
+      </w:r>
+      <w:r>
+        <w:rPr>
+          <w:rStyle w:val="NormalTok"/>
+        </w:rPr>
+        <w:t xml:space="preserve">  </w:t>
+      </w:r>
+      <w:r>
+        <w:rPr>
+          <w:rStyle w:val="FunctionTok"/>
+        </w:rPr>
+        <w:t>scale_size</w:t>
+      </w:r>
+      <w:r>
+        <w:rPr>
+          <w:rStyle w:val="NormalTok"/>
+        </w:rPr>
+        <w:t>(</w:t>
       </w:r>
       <w:r>
         <w:rPr>
           <w:rStyle w:val="AttributeTok"/>
         </w:rPr>
-        <w:t>name =</w:t>
+        <w:t>name=</w:t>
+      </w:r>
+      <w:r>
+        <w:rPr>
+          <w:rStyle w:val="NormalTok"/>
+        </w:rPr>
+        <w:t xml:space="preserve"> </w:t>
+      </w:r>
+      <w:r>
+        <w:rPr>
+          <w:rStyle w:val="FunctionTok"/>
+        </w:rPr>
+        <w:t>expression</w:t>
+      </w:r>
+      <w:r>
+        <w:rPr>
+          <w:rStyle w:val="NormalTok"/>
+        </w:rPr>
+        <w:t>(</w:t>
+      </w:r>
+      <w:r>
+        <w:rPr>
+          <w:rStyle w:val="FunctionTok"/>
+        </w:rPr>
+        <w:t>paste</w:t>
+      </w:r>
+      <w:r>
+        <w:rPr>
+          <w:rStyle w:val="NormalTok"/>
+        </w:rPr>
+        <w:t>(</w:t>
       </w:r>
       <w:r>
         <w:rPr>
           <w:rStyle w:val="StringTok"/>
         </w:rPr>
-        <w:t>"Season"</w:t>
+        <w:t>"Pred. DOC (mg"</w:t>
+      </w:r>
+      <w:r>
+        <w:rPr>
+          <w:rStyle w:val="NormalTok"/>
+        </w:rPr>
+        <w:t>,l</w:t>
+      </w:r>
+      <w:r>
+        <w:rPr>
+          <w:rStyle w:val="SpecialCharTok"/>
+        </w:rPr>
+        <w:t>^</w:t>
+      </w:r>
+      <w:r>
+        <w:rPr>
+          <w:rStyle w:val="NormalTok"/>
+        </w:rPr>
+        <w:t>{</w:t>
+      </w:r>
+      <w:r>
+        <w:rPr>
+          <w:rStyle w:val="SpecialCharTok"/>
+        </w:rPr>
+        <w:t>-</w:t>
+      </w:r>
+      <w:r>
+        <w:rPr>
+          <w:rStyle w:val="DecValTok"/>
+        </w:rPr>
+        <w:t>1</w:t>
+      </w:r>
+      <w:r>
+        <w:rPr>
+          <w:rStyle w:val="NormalTok"/>
+        </w:rPr>
+        <w:t xml:space="preserve">}, </w:t>
+      </w:r>
+      <w:r>
+        <w:rPr>
+          <w:rStyle w:val="StringTok"/>
+        </w:rPr>
+        <w:t>")"</w:t>
+      </w:r>
+      <w:r>
+        <w:rPr>
+          <w:rStyle w:val="NormalTok"/>
+        </w:rPr>
+        <w:t>)))</w:t>
+      </w:r>
+      <w:r>
+        <w:rPr>
+          <w:rStyle w:val="SpecialCharTok"/>
+        </w:rPr>
+        <w:t>+</w:t>
+      </w:r>
+      <w:r>
+        <w:br/>
+      </w:r>
+      <w:r>
+        <w:rPr>
+          <w:rStyle w:val="NormalTok"/>
+        </w:rPr>
+        <w:t xml:space="preserve">  </w:t>
+      </w:r>
+      <w:r>
+        <w:rPr>
+          <w:rStyle w:val="FunctionTok"/>
+        </w:rPr>
+        <w:t>scale_x_log10</w:t>
+      </w:r>
+      <w:r>
+        <w:rPr>
+          <w:rStyle w:val="NormalTok"/>
+        </w:rPr>
+        <w:t>()</w:t>
+      </w:r>
+      <w:r>
+        <w:rPr>
+          <w:rStyle w:val="SpecialCharTok"/>
+        </w:rPr>
+        <w:t>+</w:t>
+      </w:r>
+      <w:r>
+        <w:br/>
+      </w:r>
+      <w:r>
+        <w:rPr>
+          <w:rStyle w:val="NormalTok"/>
+        </w:rPr>
+        <w:t xml:space="preserve">  </w:t>
+      </w:r>
+      <w:r>
+        <w:rPr>
+          <w:rStyle w:val="FunctionTok"/>
+        </w:rPr>
+        <w:t>scale_y_log10</w:t>
+      </w:r>
+      <w:r>
+        <w:rPr>
+          <w:rStyle w:val="NormalTok"/>
+        </w:rPr>
+        <w:t>()</w:t>
+      </w:r>
+      <w:r>
+        <w:rPr>
+          <w:rStyle w:val="SpecialCharTok"/>
+        </w:rPr>
+        <w:t>+</w:t>
+      </w:r>
+      <w:r>
+        <w:br/>
+      </w:r>
+      <w:r>
+        <w:rPr>
+          <w:rStyle w:val="NormalTok"/>
+        </w:rPr>
+        <w:t xml:space="preserve">  </w:t>
+      </w:r>
+      <w:r>
+        <w:rPr>
+          <w:rStyle w:val="FunctionTok"/>
+        </w:rPr>
+        <w:t>ggtitle</w:t>
+      </w:r>
+      <w:r>
+        <w:rPr>
+          <w:rStyle w:val="NormalTok"/>
+        </w:rPr>
+        <w:t xml:space="preserve"> (</w:t>
+      </w:r>
+      <w:r>
+        <w:rPr>
+          <w:rStyle w:val="StringTok"/>
+        </w:rPr>
+        <w:t>"DOC changes along the gradients of both precipitation and discharge antecedent variability"</w:t>
       </w:r>
       <w:r>
         <w:rPr>
@@ -8036,7 +8001,7 @@
         <w:rPr>
           <w:rStyle w:val="FunctionTok"/>
         </w:rPr>
-        <w:t>scale_size</w:t>
+        <w:t>xlab</w:t>
       </w:r>
       <w:r>
         <w:rPr>
@@ -8046,21 +8011,36 @@
       </w:r>
       <w:r>
         <w:rPr>
-          <w:rStyle w:val="AttributeTok"/>
-        </w:rPr>
-        <w:t>name=</w:t>
-      </w:r>
-      <w:r>
-        <w:rPr>
-          <w:rStyle w:val="NormalTok"/>
-        </w:rPr>
-        <w:t xml:space="preserve"> </w:t>
-      </w:r>
-      <w:r>
-        <w:rPr>
-          <w:rStyle w:val="FunctionTok"/>
-        </w:rPr>
-        <w:t>expression</w:t>
+          <w:rStyle w:val="StringTok"/>
+        </w:rPr>
+        <w:t>"Precipitation antecedent variation coefficient (2-weeks-prior)"</w:t>
+      </w:r>
+      <w:r>
+        <w:rPr>
+          <w:rStyle w:val="NormalTok"/>
+        </w:rPr>
+        <w:t>)</w:t>
+      </w:r>
+      <w:r>
+        <w:rPr>
+          <w:rStyle w:val="SpecialCharTok"/>
+        </w:rPr>
+        <w:t>+</w:t>
+      </w:r>
+      <w:r>
+        <w:br/>
+      </w:r>
+      <w:r>
+        <w:rPr>
+          <w:rStyle w:val="NormalTok"/>
+        </w:rPr>
+        <w:t xml:space="preserve">  </w:t>
+      </w:r>
+      <w:r>
+        <w:rPr>
+          <w:rStyle w:val="FunctionTok"/>
+        </w:rPr>
+        <w:t>ylab</w:t>
       </w:r>
       <w:r>
         <w:rPr>
@@ -8070,9 +8050,36 @@
       </w:r>
       <w:r>
         <w:rPr>
-          <w:rStyle w:val="FunctionTok"/>
-        </w:rPr>
-        <w:t>paste</w:t>
+          <w:rStyle w:val="StringTok"/>
+        </w:rPr>
+        <w:t>"Discharge antecedent variation coefficient (2-weeks-prior)"</w:t>
+      </w:r>
+      <w:r>
+        <w:rPr>
+          <w:rStyle w:val="NormalTok"/>
+        </w:rPr>
+        <w:t>)</w:t>
+      </w:r>
+      <w:r>
+        <w:rPr>
+          <w:rStyle w:val="SpecialCharTok"/>
+        </w:rPr>
+        <w:t>+</w:t>
+      </w:r>
+      <w:r>
+        <w:br/>
+      </w:r>
+      <w:r>
+        <w:rPr>
+          <w:rStyle w:val="NormalTok"/>
+        </w:rPr>
+        <w:t xml:space="preserve">  </w:t>
+      </w:r>
+      <w:r>
+        <w:rPr>
+          <w:rStyle w:val="FunctionTok"/>
+        </w:rPr>
+        <w:t>facet_wrap</w:t>
       </w:r>
       <w:r>
         <w:rPr>
@@ -8082,258 +8089,6 @@
       </w:r>
       <w:r>
         <w:rPr>
-          <w:rStyle w:val="StringTok"/>
-        </w:rPr>
-        <w:t>"Pred. DOC (mg"</w:t>
-      </w:r>
-      <w:r>
-        <w:rPr>
-          <w:rStyle w:val="NormalTok"/>
-        </w:rPr>
-        <w:t>,l</w:t>
-      </w:r>
-      <w:r>
-        <w:rPr>
-          <w:rStyle w:val="SpecialCharTok"/>
-        </w:rPr>
-        <w:t>^</w:t>
-      </w:r>
-      <w:r>
-        <w:rPr>
-          <w:rStyle w:val="NormalTok"/>
-        </w:rPr>
-        <w:t>{</w:t>
-      </w:r>
-      <w:r>
-        <w:rPr>
-          <w:rStyle w:val="SpecialCharTok"/>
-        </w:rPr>
-        <w:t>-</w:t>
-      </w:r>
-      <w:r>
-        <w:rPr>
-          <w:rStyle w:val="DecValTok"/>
-        </w:rPr>
-        <w:t>1</w:t>
-      </w:r>
-      <w:r>
-        <w:rPr>
-          <w:rStyle w:val="NormalTok"/>
-        </w:rPr>
-        <w:t xml:space="preserve">}, </w:t>
-      </w:r>
-      <w:r>
-        <w:rPr>
-          <w:rStyle w:val="StringTok"/>
-        </w:rPr>
-        <w:t>")"</w:t>
-      </w:r>
-      <w:r>
-        <w:rPr>
-          <w:rStyle w:val="NormalTok"/>
-        </w:rPr>
-        <w:t>)))</w:t>
-      </w:r>
-      <w:r>
-        <w:rPr>
-          <w:rStyle w:val="SpecialCharTok"/>
-        </w:rPr>
-        <w:t>+</w:t>
-      </w:r>
-      <w:r>
-        <w:br/>
-      </w:r>
-      <w:r>
-        <w:rPr>
-          <w:rStyle w:val="NormalTok"/>
-        </w:rPr>
-        <w:t xml:space="preserve">  </w:t>
-      </w:r>
-      <w:r>
-        <w:rPr>
-          <w:rStyle w:val="FunctionTok"/>
-        </w:rPr>
-        <w:t>scale_x_log10</w:t>
-      </w:r>
-      <w:r>
-        <w:rPr>
-          <w:rStyle w:val="NormalTok"/>
-        </w:rPr>
-        <w:t>()</w:t>
-      </w:r>
-      <w:r>
-        <w:rPr>
-          <w:rStyle w:val="SpecialCharTok"/>
-        </w:rPr>
-        <w:t>+</w:t>
-      </w:r>
-      <w:r>
-        <w:br/>
-      </w:r>
-      <w:r>
-        <w:rPr>
-          <w:rStyle w:val="NormalTok"/>
-        </w:rPr>
-        <w:t xml:space="preserve">  </w:t>
-      </w:r>
-      <w:r>
-        <w:rPr>
-          <w:rStyle w:val="FunctionTok"/>
-        </w:rPr>
-        <w:t>scale_y_log10</w:t>
-      </w:r>
-      <w:r>
-        <w:rPr>
-          <w:rStyle w:val="NormalTok"/>
-        </w:rPr>
-        <w:t>()</w:t>
-      </w:r>
-      <w:r>
-        <w:rPr>
-          <w:rStyle w:val="SpecialCharTok"/>
-        </w:rPr>
-        <w:t>+</w:t>
-      </w:r>
-      <w:r>
-        <w:br/>
-      </w:r>
-      <w:r>
-        <w:rPr>
-          <w:rStyle w:val="NormalTok"/>
-        </w:rPr>
-        <w:t xml:space="preserve">  </w:t>
-      </w:r>
-      <w:r>
-        <w:rPr>
-          <w:rStyle w:val="FunctionTok"/>
-        </w:rPr>
-        <w:t>ggtitle</w:t>
-      </w:r>
-      <w:r>
-        <w:rPr>
-          <w:rStyle w:val="NormalTok"/>
-        </w:rPr>
-        <w:t xml:space="preserve"> (</w:t>
-      </w:r>
-      <w:r>
-        <w:rPr>
-          <w:rStyle w:val="StringTok"/>
-        </w:rPr>
-        <w:t>"DOC changes along the gradients of both precipitation and discharge antecedent variability"</w:t>
-      </w:r>
-      <w:r>
-        <w:rPr>
-          <w:rStyle w:val="NormalTok"/>
-        </w:rPr>
-        <w:t>)</w:t>
-      </w:r>
-      <w:r>
-        <w:rPr>
-          <w:rStyle w:val="SpecialCharTok"/>
-        </w:rPr>
-        <w:t>+</w:t>
-      </w:r>
-      <w:r>
-        <w:br/>
-      </w:r>
-      <w:r>
-        <w:rPr>
-          <w:rStyle w:val="NormalTok"/>
-        </w:rPr>
-        <w:t xml:space="preserve">  </w:t>
-      </w:r>
-      <w:r>
-        <w:rPr>
-          <w:rStyle w:val="FunctionTok"/>
-        </w:rPr>
-        <w:t>xlab</w:t>
-      </w:r>
-      <w:r>
-        <w:rPr>
-          <w:rStyle w:val="NormalTok"/>
-        </w:rPr>
-        <w:t>(</w:t>
-      </w:r>
-      <w:r>
-        <w:rPr>
-          <w:rStyle w:val="StringTok"/>
-        </w:rPr>
-        <w:t>"Precipitation antecedent variation coefficient (2-weeks-prior)"</w:t>
-      </w:r>
-      <w:r>
-        <w:rPr>
-          <w:rStyle w:val="NormalTok"/>
-        </w:rPr>
-        <w:t>)</w:t>
-      </w:r>
-      <w:r>
-        <w:rPr>
-          <w:rStyle w:val="SpecialCharTok"/>
-        </w:rPr>
-        <w:t>+</w:t>
-      </w:r>
-      <w:r>
-        <w:br/>
-      </w:r>
-      <w:r>
-        <w:rPr>
-          <w:rStyle w:val="NormalTok"/>
-        </w:rPr>
-        <w:t xml:space="preserve">  </w:t>
-      </w:r>
-      <w:r>
-        <w:rPr>
-          <w:rStyle w:val="FunctionTok"/>
-        </w:rPr>
-        <w:t>ylab</w:t>
-      </w:r>
-      <w:r>
-        <w:rPr>
-          <w:rStyle w:val="NormalTok"/>
-        </w:rPr>
-        <w:t>(</w:t>
-      </w:r>
-      <w:r>
-        <w:rPr>
-          <w:rStyle w:val="StringTok"/>
-        </w:rPr>
-        <w:t>"Discharge antecedent variation coefficient (2-weeks-prior)"</w:t>
-      </w:r>
-      <w:r>
-        <w:rPr>
-          <w:rStyle w:val="NormalTok"/>
-        </w:rPr>
-        <w:t>)</w:t>
-      </w:r>
-      <w:r>
-        <w:rPr>
-          <w:rStyle w:val="SpecialCharTok"/>
-        </w:rPr>
-        <w:t>+</w:t>
-      </w:r>
-      <w:r>
-        <w:br/>
-      </w:r>
-      <w:r>
-        <w:rPr>
-          <w:rStyle w:val="NormalTok"/>
-        </w:rPr>
-        <w:t xml:space="preserve">  </w:t>
-      </w:r>
-      <w:r>
-        <w:rPr>
-          <w:rStyle w:val="FunctionTok"/>
-        </w:rPr>
-        <w:t>facet_wrap</w:t>
-      </w:r>
-      <w:r>
-        <w:rPr>
-          <w:rStyle w:val="NormalTok"/>
-        </w:rPr>
-        <w:t>(</w:t>
-      </w:r>
-      <w:r>
-        <w:rPr>
           <w:rStyle w:val="SpecialCharTok"/>
         </w:rPr>
         <w:t>~</w:t>
@@ -8342,13 +8097,7 @@
         <w:rPr>
           <w:rStyle w:val="NormalTok"/>
         </w:rPr>
-        <w:t>ws.</w:t>
-      </w:r>
-      <w:r>
-        <w:rPr>
-          <w:rStyle w:val="NormalTok"/>
-        </w:rPr>
-        <w:t>f)</w:t>
+        <w:t>ws.f)</w:t>
       </w:r>
       <w:r>
         <w:br/>
@@ -8441,15 +8190,12 @@
         <w:t>To do</w:t>
       </w:r>
       <w:r>
-        <w:t>: Add a caption to the figure and describe the doc changes along the gradients of both precipitation and discharge antecedent variability. It is seen that DOC concentrat</w:t>
-      </w:r>
-      <w:r>
-        <w:t>ions and discharge are higher in old-growth than in logged area in Fall season. As for summer, the lower discharge, the lower DOC concentrations.</w:t>
+        <w:t>: Add a caption to the figure and describe the doc changes along the gradients of both precipitation and discharge antecedent variability. It is seen that DOC concentrations and discharge are higher in old-growth than in logged area in Fall season. As for summer, the lower discharge, the lower DOC concentrations.</w:t>
       </w:r>
     </w:p>
     <w:p>
       <w:pPr>
-        <w:pStyle w:val="4"/>
+        <w:pStyle w:val="Heading4"/>
       </w:pPr>
       <w:bookmarkStart w:id="10" w:name="doc-and-dissolved-silica"/>
       <w:bookmarkEnd w:id="9"/>
@@ -8780,13 +8526,7 @@
         <w:rPr>
           <w:rStyle w:val="StringTok"/>
         </w:rPr>
-        <w:t>"#31688</w:t>
-      </w:r>
-      <w:r>
-        <w:rPr>
-          <w:rStyle w:val="StringTok"/>
-        </w:rPr>
-        <w:t>EFF"</w:t>
+        <w:t>"#31688EFF"</w:t>
       </w:r>
       <w:r>
         <w:rPr>
@@ -9317,26 +9057,20 @@
         <w:t>To do</w:t>
       </w:r>
       <w:r>
-        <w:t>: Add a caption to the figure and summarize the findings from the last three figures in a short con</w:t>
-      </w:r>
-      <w:r>
-        <w:t>cluding paragraph.</w:t>
+        <w:t>: Add a caption to the figure and summarize the findings from the last three figures in a short concluding paragraph.</w:t>
       </w:r>
     </w:p>
     <w:p>
       <w:pPr>
-        <w:pStyle w:val="a0"/>
+        <w:pStyle w:val="BodyText"/>
       </w:pPr>
       <w:r>
-        <w:t>To conclude, the figures show clear relationship between parameters. DOC concetrations clearly vary between seasons and provide extensive information on watershed biogeochemistry. The last graph shows hysterisis phenomena which clearly s</w:t>
-      </w:r>
-      <w:r>
-        <w:t>hows the counterwise movement.</w:t>
+        <w:t>To conclude, the figures show clear relationship between parameters. DOC concetrations clearly vary between seasons and provide extensive information on watershed biogeochemistry. The last graph shows hysterisis phenomena which clearly shows the counterwise movement.</w:t>
       </w:r>
     </w:p>
     <w:p>
       <w:pPr>
-        <w:pStyle w:val="a0"/>
+        <w:pStyle w:val="BodyText"/>
       </w:pPr>
       <w:r>
         <w:t xml:space="preserve">References: </w:t>
@@ -9344,34 +9078,15 @@
     </w:p>
     <w:p>
       <w:pPr>
-        <w:pStyle w:val="a0"/>
+        <w:pStyle w:val="BodyText"/>
       </w:pPr>
       <w:r>
-        <w:t>Corson-</w:t>
-      </w:r>
-      <w:proofErr w:type="spellStart"/>
-      <w:r>
-        <w:t>Rikert</w:t>
-      </w:r>
-      <w:proofErr w:type="spellEnd"/>
-      <w:r>
-        <w:t xml:space="preserve"> H.A., </w:t>
-      </w:r>
-      <w:proofErr w:type="spellStart"/>
-      <w:r>
-        <w:t>Wondzell</w:t>
-      </w:r>
-      <w:proofErr w:type="spellEnd"/>
-      <w:r>
-        <w:t xml:space="preserve"> S.M, Haggerty, R. and Santelmann, M.V. 2016. Carbon dynamics in the hyporheic zone of a headwater mountain stream in the Cascade Mountains, Oregon. Water Resources Research. 52: 7556–7</w:t>
-      </w:r>
-      <w:r>
-        <w:t xml:space="preserve">576. </w:t>
+        <w:t xml:space="preserve">Corson-Rikert H.A., Wondzell S.M, Haggerty, R. and Santelmann, M.V. 2016. Carbon dynamics in the hyporheic zone of a headwater mountain stream in the Cascade Mountains, Oregon. Water Resources Research. 52: 7556–7576. </w:t>
       </w:r>
       <w:hyperlink r:id="rId23">
         <w:r>
           <w:rPr>
-            <w:rStyle w:val="ad"/>
+            <w:rStyle w:val="Hyperlink"/>
           </w:rPr>
           <w:t>https://www.fs.usda.gov/treesearch/pubs/57038</w:t>
         </w:r>
@@ -9382,18 +9097,15 @@
     </w:p>
     <w:p>
       <w:pPr>
-        <w:pStyle w:val="a0"/>
+        <w:pStyle w:val="BodyText"/>
       </w:pPr>
       <w:r>
-        <w:t>E. J. Jantze, H. Laudon,</w:t>
-      </w:r>
-      <w:r>
-        <w:t xml:space="preserve"> H. E. Dahlke &amp; S. W. Lyon (2015) Spatial Variability of Dissolved Organic and Inorganic Carbon in Subarctic Headwater Streams, Arctic, Antarctic, and Alpine Research, 47:3, 529-546, DOI: 10.1657/AAAR0014-044</w:t>
+        <w:t>E. J. Jantze, H. Laudon, H. E. Dahlke &amp; S. W. Lyon (2015) Spatial Variability of Dissolved Organic and Inorganic Carbon in Subarctic Headwater Streams, Arctic, Antarctic, and Alpine Research, 47:3, 529-546, DOI: 10.1657/AAAR0014-044</w:t>
       </w:r>
     </w:p>
     <w:p>
       <w:pPr>
-        <w:pStyle w:val="a0"/>
+        <w:pStyle w:val="BodyText"/>
       </w:pPr>
       <w:r>
         <w:t xml:space="preserve">Townsend-Small, A., McClelland, J.W., Max Holmes, R. et al. Seasonal and hydrologic drivers of dissolved organic matter and nutrients in the upper Kuparuk River, Alaskan Arctic. Biogeochemistry 103, 109–124 (2011). </w:t>
@@ -9401,7 +9113,7 @@
       <w:hyperlink r:id="rId24">
         <w:r>
           <w:rPr>
-            <w:rStyle w:val="ad"/>
+            <w:rStyle w:val="Hyperlink"/>
           </w:rPr>
           <w:t>https://doi.org/10.1007/s10533-010-9451-4</w:t>
         </w:r>
@@ -9409,7 +9121,7 @@
     </w:p>
     <w:p>
       <w:pPr>
-        <w:pStyle w:val="a0"/>
+        <w:pStyle w:val="BodyText"/>
       </w:pPr>
       <w:r>
         <w:t>www.statisticshowto.com [accessed 07/13/2022]</w:t>
@@ -9417,7 +9129,7 @@
     </w:p>
     <w:p>
       <w:pPr>
-        <w:pStyle w:val="a0"/>
+        <w:pStyle w:val="BodyText"/>
       </w:pPr>
       <w:r>
         <w:t>THE END!</w:t>
@@ -9437,7 +9149,7 @@
 </file>
 
 <file path=word/endnotes.xml><?xml version="1.0" encoding="utf-8"?>
-<w:endnotes xmlns:wpc="http://schemas.microsoft.com/office/word/2010/wordprocessingCanvas" xmlns:cx="http://schemas.microsoft.com/office/drawing/2014/chartex" xmlns:cx1="http://schemas.microsoft.com/office/drawing/2015/9/8/chartex" xmlns:cx2="http://schemas.microsoft.com/office/drawing/2015/10/21/chartex" xmlns:cx3="http://schemas.microsoft.com/office/drawing/2016/5/9/chartex" xmlns:cx4="http://schemas.microsoft.com/office/drawing/2016/5/10/chartex" xmlns:cx5="http://schemas.microsoft.com/office/drawing/2016/5/11/chartex" xmlns:cx6="http://schemas.microsoft.com/office/drawing/2016/5/12/chartex" xmlns:cx7="http://schemas.microsoft.com/office/drawing/2016/5/13/chartex" xmlns:cx8="http://schemas.microsoft.com/office/drawing/2016/5/14/chartex" xmlns:mc="http://schemas.openxmlformats.org/markup-compatibility/2006" xmlns:aink="http://schemas.microsoft.com/office/drawing/2016/ink" xmlns:am3d="http://schemas.microsoft.com/office/drawing/2017/model3d" xmlns:o="urn:schemas-microsoft-com:office:office" xmlns:oel="http://schemas.microsoft.com/office/2019/extlst" xmlns:r="http://schemas.openxmlformats.org/officeDocument/2006/relationships" xmlns:m="http://schemas.openxmlformats.org/officeDocument/2006/math" xmlns:v="urn:schemas-microsoft-com:vml" xmlns:wp14="http://schemas.microsoft.com/office/word/2010/wordprocessingDrawing" xmlns:wp="http://schemas.openxmlformats.org/drawingml/2006/wordprocessingDrawing" xmlns:w10="urn:schemas-microsoft-com:office:word" xmlns:w="http://schemas.openxmlformats.org/wordprocessingml/2006/main" xmlns:w14="http://schemas.microsoft.com/office/word/2010/wordml" xmlns:w15="http://schemas.microsoft.com/office/word/2012/wordml" xmlns:w16cex="http://schemas.microsoft.com/office/word/2018/wordml/cex" xmlns:w16cid="http://schemas.microsoft.com/office/word/2016/wordml/cid" xmlns:w16="http://schemas.microsoft.com/office/word/2018/wordml" xmlns:w16sdtdh="http://schemas.microsoft.com/office/word/2020/wordml/sdtdatahash" xmlns:w16se="http://schemas.microsoft.com/office/word/2015/wordml/symex" xmlns:wpg="http://schemas.microsoft.com/office/word/2010/wordprocessingGroup" xmlns:wpi="http://schemas.microsoft.com/office/word/2010/wordprocessingInk" xmlns:wne="http://schemas.microsoft.com/office/word/2006/wordml" xmlns:wps="http://schemas.microsoft.com/office/word/2010/wordprocessingShape" mc:Ignorable="w14 w15 w16se w16cid w16 w16cex w16sdtdh wp14">
+<w:endnotes xmlns:wpc="http://schemas.microsoft.com/office/word/2010/wordprocessingCanvas" xmlns:cx="http://schemas.microsoft.com/office/drawing/2014/chartex" xmlns:cx1="http://schemas.microsoft.com/office/drawing/2015/9/8/chartex" xmlns:cx2="http://schemas.microsoft.com/office/drawing/2015/10/21/chartex" xmlns:cx3="http://schemas.microsoft.com/office/drawing/2016/5/9/chartex" xmlns:cx4="http://schemas.microsoft.com/office/drawing/2016/5/10/chartex" xmlns:cx5="http://schemas.microsoft.com/office/drawing/2016/5/11/chartex" xmlns:cx6="http://schemas.microsoft.com/office/drawing/2016/5/12/chartex" xmlns:cx7="http://schemas.microsoft.com/office/drawing/2016/5/13/chartex" xmlns:cx8="http://schemas.microsoft.com/office/drawing/2016/5/14/chartex" xmlns:mc="http://schemas.openxmlformats.org/markup-compatibility/2006" xmlns:aink="http://schemas.microsoft.com/office/drawing/2016/ink" xmlns:am3d="http://schemas.microsoft.com/office/drawing/2017/model3d" xmlns:o="urn:schemas-microsoft-com:office:office" xmlns:r="http://schemas.openxmlformats.org/officeDocument/2006/relationships" xmlns:m="http://schemas.openxmlformats.org/officeDocument/2006/math" xmlns:v="urn:schemas-microsoft-com:vml" xmlns:wp14="http://schemas.microsoft.com/office/word/2010/wordprocessingDrawing" xmlns:wp="http://schemas.openxmlformats.org/drawingml/2006/wordprocessingDrawing" xmlns:w10="urn:schemas-microsoft-com:office:word" xmlns:w="http://schemas.openxmlformats.org/wordprocessingml/2006/main" xmlns:w14="http://schemas.microsoft.com/office/word/2010/wordml" xmlns:w15="http://schemas.microsoft.com/office/word/2012/wordml" xmlns:w16cex="http://schemas.microsoft.com/office/word/2018/wordml/cex" xmlns:w16cid="http://schemas.microsoft.com/office/word/2016/wordml/cid" xmlns:w16="http://schemas.microsoft.com/office/word/2018/wordml" xmlns:w16sdtdh="http://schemas.microsoft.com/office/word/2020/wordml/sdtdatahash" xmlns:w16se="http://schemas.microsoft.com/office/word/2015/wordml/symex" xmlns:wpg="http://schemas.microsoft.com/office/word/2010/wordprocessingGroup" xmlns:wpi="http://schemas.microsoft.com/office/word/2010/wordprocessingInk" xmlns:wne="http://schemas.microsoft.com/office/word/2006/wordml" xmlns:wps="http://schemas.microsoft.com/office/word/2010/wordprocessingShape" mc:Ignorable="w14 w15 w16se w16cid w16 w16cex w16sdtdh wp14">
   <w:endnote w:type="separator" w:id="-1">
     <w:p>
       <w:pPr>
@@ -9462,7 +9174,7 @@
 </file>
 
 <file path=word/footnotes.xml><?xml version="1.0" encoding="utf-8"?>
-<w:footnotes xmlns:wpc="http://schemas.microsoft.com/office/word/2010/wordprocessingCanvas" xmlns:cx="http://schemas.microsoft.com/office/drawing/2014/chartex" xmlns:cx1="http://schemas.microsoft.com/office/drawing/2015/9/8/chartex" xmlns:cx2="http://schemas.microsoft.com/office/drawing/2015/10/21/chartex" xmlns:cx3="http://schemas.microsoft.com/office/drawing/2016/5/9/chartex" xmlns:cx4="http://schemas.microsoft.com/office/drawing/2016/5/10/chartex" xmlns:cx5="http://schemas.microsoft.com/office/drawing/2016/5/11/chartex" xmlns:cx6="http://schemas.microsoft.com/office/drawing/2016/5/12/chartex" xmlns:cx7="http://schemas.microsoft.com/office/drawing/2016/5/13/chartex" xmlns:cx8="http://schemas.microsoft.com/office/drawing/2016/5/14/chartex" xmlns:mc="http://schemas.openxmlformats.org/markup-compatibility/2006" xmlns:aink="http://schemas.microsoft.com/office/drawing/2016/ink" xmlns:am3d="http://schemas.microsoft.com/office/drawing/2017/model3d" xmlns:o="urn:schemas-microsoft-com:office:office" xmlns:oel="http://schemas.microsoft.com/office/2019/extlst" xmlns:r="http://schemas.openxmlformats.org/officeDocument/2006/relationships" xmlns:m="http://schemas.openxmlformats.org/officeDocument/2006/math" xmlns:v="urn:schemas-microsoft-com:vml" xmlns:wp14="http://schemas.microsoft.com/office/word/2010/wordprocessingDrawing" xmlns:wp="http://schemas.openxmlformats.org/drawingml/2006/wordprocessingDrawing" xmlns:w10="urn:schemas-microsoft-com:office:word" xmlns:w="http://schemas.openxmlformats.org/wordprocessingml/2006/main" xmlns:w14="http://schemas.microsoft.com/office/word/2010/wordml" xmlns:w15="http://schemas.microsoft.com/office/word/2012/wordml" xmlns:w16cex="http://schemas.microsoft.com/office/word/2018/wordml/cex" xmlns:w16cid="http://schemas.microsoft.com/office/word/2016/wordml/cid" xmlns:w16="http://schemas.microsoft.com/office/word/2018/wordml" xmlns:w16sdtdh="http://schemas.microsoft.com/office/word/2020/wordml/sdtdatahash" xmlns:w16se="http://schemas.microsoft.com/office/word/2015/wordml/symex" xmlns:wpg="http://schemas.microsoft.com/office/word/2010/wordprocessingGroup" xmlns:wpi="http://schemas.microsoft.com/office/word/2010/wordprocessingInk" xmlns:wne="http://schemas.microsoft.com/office/word/2006/wordml" xmlns:wps="http://schemas.microsoft.com/office/word/2010/wordprocessingShape" mc:Ignorable="w14 w15 w16se w16cid w16 w16cex w16sdtdh wp14">
+<w:footnotes xmlns:wpc="http://schemas.microsoft.com/office/word/2010/wordprocessingCanvas" xmlns:cx="http://schemas.microsoft.com/office/drawing/2014/chartex" xmlns:cx1="http://schemas.microsoft.com/office/drawing/2015/9/8/chartex" xmlns:cx2="http://schemas.microsoft.com/office/drawing/2015/10/21/chartex" xmlns:cx3="http://schemas.microsoft.com/office/drawing/2016/5/9/chartex" xmlns:cx4="http://schemas.microsoft.com/office/drawing/2016/5/10/chartex" xmlns:cx5="http://schemas.microsoft.com/office/drawing/2016/5/11/chartex" xmlns:cx6="http://schemas.microsoft.com/office/drawing/2016/5/12/chartex" xmlns:cx7="http://schemas.microsoft.com/office/drawing/2016/5/13/chartex" xmlns:cx8="http://schemas.microsoft.com/office/drawing/2016/5/14/chartex" xmlns:mc="http://schemas.openxmlformats.org/markup-compatibility/2006" xmlns:aink="http://schemas.microsoft.com/office/drawing/2016/ink" xmlns:am3d="http://schemas.microsoft.com/office/drawing/2017/model3d" xmlns:o="urn:schemas-microsoft-com:office:office" xmlns:r="http://schemas.openxmlformats.org/officeDocument/2006/relationships" xmlns:m="http://schemas.openxmlformats.org/officeDocument/2006/math" xmlns:v="urn:schemas-microsoft-com:vml" xmlns:wp14="http://schemas.microsoft.com/office/word/2010/wordprocessingDrawing" xmlns:wp="http://schemas.openxmlformats.org/drawingml/2006/wordprocessingDrawing" xmlns:w10="urn:schemas-microsoft-com:office:word" xmlns:w="http://schemas.openxmlformats.org/wordprocessingml/2006/main" xmlns:w14="http://schemas.microsoft.com/office/word/2010/wordml" xmlns:w15="http://schemas.microsoft.com/office/word/2012/wordml" xmlns:w16cex="http://schemas.microsoft.com/office/word/2018/wordml/cex" xmlns:w16cid="http://schemas.microsoft.com/office/word/2016/wordml/cid" xmlns:w16="http://schemas.microsoft.com/office/word/2018/wordml" xmlns:w16sdtdh="http://schemas.microsoft.com/office/word/2020/wordml/sdtdatahash" xmlns:w16se="http://schemas.microsoft.com/office/word/2015/wordml/symex" xmlns:wpg="http://schemas.microsoft.com/office/word/2010/wordprocessingGroup" xmlns:wpi="http://schemas.microsoft.com/office/word/2010/wordprocessingInk" xmlns:wne="http://schemas.microsoft.com/office/word/2006/wordml" xmlns:wps="http://schemas.microsoft.com/office/word/2010/wordprocessingShape" mc:Ignorable="w14 w15 w16se w16cid w16 w16cex w16sdtdh wp14">
   <w:footnote w:type="separator" w:id="-1">
     <w:p>
       <w:r>
@@ -9481,7 +9193,7 @@
 </file>
 
 <file path=word/numbering.xml><?xml version="1.0" encoding="utf-8"?>
-<w:numbering xmlns:wpc="http://schemas.microsoft.com/office/word/2010/wordprocessingCanvas" xmlns:cx="http://schemas.microsoft.com/office/drawing/2014/chartex" xmlns:cx1="http://schemas.microsoft.com/office/drawing/2015/9/8/chartex" xmlns:cx2="http://schemas.microsoft.com/office/drawing/2015/10/21/chartex" xmlns:cx3="http://schemas.microsoft.com/office/drawing/2016/5/9/chartex" xmlns:cx4="http://schemas.microsoft.com/office/drawing/2016/5/10/chartex" xmlns:cx5="http://schemas.microsoft.com/office/drawing/2016/5/11/chartex" xmlns:cx6="http://schemas.microsoft.com/office/drawing/2016/5/12/chartex" xmlns:cx7="http://schemas.microsoft.com/office/drawing/2016/5/13/chartex" xmlns:cx8="http://schemas.microsoft.com/office/drawing/2016/5/14/chartex" xmlns:mc="http://schemas.openxmlformats.org/markup-compatibility/2006" xmlns:aink="http://schemas.microsoft.com/office/drawing/2016/ink" xmlns:am3d="http://schemas.microsoft.com/office/drawing/2017/model3d" xmlns:o="urn:schemas-microsoft-com:office:office" xmlns:oel="http://schemas.microsoft.com/office/2019/extlst" xmlns:r="http://schemas.openxmlformats.org/officeDocument/2006/relationships" xmlns:m="http://schemas.openxmlformats.org/officeDocument/2006/math" xmlns:v="urn:schemas-microsoft-com:vml" xmlns:wp14="http://schemas.microsoft.com/office/word/2010/wordprocessingDrawing" xmlns:wp="http://schemas.openxmlformats.org/drawingml/2006/wordprocessingDrawing" xmlns:w10="urn:schemas-microsoft-com:office:word" xmlns:w="http://schemas.openxmlformats.org/wordprocessingml/2006/main" xmlns:w14="http://schemas.microsoft.com/office/word/2010/wordml" xmlns:w15="http://schemas.microsoft.com/office/word/2012/wordml" xmlns:w16cex="http://schemas.microsoft.com/office/word/2018/wordml/cex" xmlns:w16cid="http://schemas.microsoft.com/office/word/2016/wordml/cid" xmlns:w16="http://schemas.microsoft.com/office/word/2018/wordml" xmlns:w16sdtdh="http://schemas.microsoft.com/office/word/2020/wordml/sdtdatahash" xmlns:w16se="http://schemas.microsoft.com/office/word/2015/wordml/symex" xmlns:wpg="http://schemas.microsoft.com/office/word/2010/wordprocessingGroup" xmlns:wpi="http://schemas.microsoft.com/office/word/2010/wordprocessingInk" xmlns:wne="http://schemas.microsoft.com/office/word/2006/wordml" xmlns:wps="http://schemas.microsoft.com/office/word/2010/wordprocessingShape" mc:Ignorable="w14 w15 w16se w16cid w16 w16cex w16sdtdh wp14">
+<w:numbering xmlns:wpc="http://schemas.microsoft.com/office/word/2010/wordprocessingCanvas" xmlns:cx="http://schemas.microsoft.com/office/drawing/2014/chartex" xmlns:cx1="http://schemas.microsoft.com/office/drawing/2015/9/8/chartex" xmlns:cx2="http://schemas.microsoft.com/office/drawing/2015/10/21/chartex" xmlns:cx3="http://schemas.microsoft.com/office/drawing/2016/5/9/chartex" xmlns:cx4="http://schemas.microsoft.com/office/drawing/2016/5/10/chartex" xmlns:cx5="http://schemas.microsoft.com/office/drawing/2016/5/11/chartex" xmlns:cx6="http://schemas.microsoft.com/office/drawing/2016/5/12/chartex" xmlns:cx7="http://schemas.microsoft.com/office/drawing/2016/5/13/chartex" xmlns:cx8="http://schemas.microsoft.com/office/drawing/2016/5/14/chartex" xmlns:mc="http://schemas.openxmlformats.org/markup-compatibility/2006" xmlns:aink="http://schemas.microsoft.com/office/drawing/2016/ink" xmlns:am3d="http://schemas.microsoft.com/office/drawing/2017/model3d" xmlns:o="urn:schemas-microsoft-com:office:office" xmlns:r="http://schemas.openxmlformats.org/officeDocument/2006/relationships" xmlns:m="http://schemas.openxmlformats.org/officeDocument/2006/math" xmlns:v="urn:schemas-microsoft-com:vml" xmlns:wp14="http://schemas.microsoft.com/office/word/2010/wordprocessingDrawing" xmlns:wp="http://schemas.openxmlformats.org/drawingml/2006/wordprocessingDrawing" xmlns:w10="urn:schemas-microsoft-com:office:word" xmlns:w="http://schemas.openxmlformats.org/wordprocessingml/2006/main" xmlns:w14="http://schemas.microsoft.com/office/word/2010/wordml" xmlns:w15="http://schemas.microsoft.com/office/word/2012/wordml" xmlns:w16cex="http://schemas.microsoft.com/office/word/2018/wordml/cex" xmlns:w16cid="http://schemas.microsoft.com/office/word/2016/wordml/cid" xmlns:w16="http://schemas.microsoft.com/office/word/2018/wordml" xmlns:w16sdtdh="http://schemas.microsoft.com/office/word/2020/wordml/sdtdatahash" xmlns:w16se="http://schemas.microsoft.com/office/word/2015/wordml/symex" xmlns:wpg="http://schemas.microsoft.com/office/word/2010/wordprocessingGroup" xmlns:wpi="http://schemas.microsoft.com/office/word/2010/wordprocessingInk" xmlns:wne="http://schemas.microsoft.com/office/word/2006/wordml" xmlns:wps="http://schemas.microsoft.com/office/word/2010/wordprocessingShape" mc:Ignorable="w14 w15 w16se w16cid w16 w16cex w16sdtdh wp14">
   <w:abstractNum w:abstractNumId="0" w15:restartNumberingAfterBreak="0">
     <w:nsid w:val="0000A990"/>
     <w:multiLevelType w:val="multilevel"/>
@@ -9559,7 +9271,7 @@
       </w:pPr>
     </w:lvl>
   </w:abstractNum>
-  <w:num w:numId="1" w16cid:durableId="2049259645">
+  <w:num w:numId="1">
     <w:abstractNumId w:val="0"/>
   </w:num>
 </w:numbering>
@@ -9720,6 +9432,13 @@
     <w:lsdException w:name="Placeholder Text" w:semiHidden="1"/>
     <w:lsdException w:name="Light Shading"/>
     <w:lsdException w:name="Light List"/>
+    <w:lsdException w:name="Light Grid"/>
+    <w:lsdException w:name="Medium Shading 1"/>
+    <w:lsdException w:name="Medium Shading 2"/>
+    <w:lsdException w:name="Medium List 1"/>
+    <w:lsdException w:name="Medium List 2"/>
+    <w:lsdException w:name="Medium Grid 1"/>
+    <w:lsdException w:name="Medium Grid 2"/>
     <w:lsdException w:name="Medium Grid 3"/>
     <w:lsdException w:name="Dark List"/>
     <w:lsdException w:name="Colorful Shading"/>
@@ -9913,14 +9632,14 @@
     <w:lsdException w:name="Unresolved Mention" w:semiHidden="1" w:uiPriority="99" w:unhideWhenUsed="1"/>
     <w:lsdException w:name="Smart Link" w:semiHidden="1" w:uiPriority="99" w:unhideWhenUsed="1"/>
   </w:latentStyles>
-  <w:style w:type="paragraph" w:default="1" w:styleId="a">
+  <w:style w:type="paragraph" w:default="1" w:styleId="Normal">
     <w:name w:val="Normal"/>
     <w:qFormat/>
   </w:style>
-  <w:style w:type="paragraph" w:styleId="1">
+  <w:style w:type="paragraph" w:styleId="Heading1">
     <w:name w:val="heading 1"/>
-    <w:basedOn w:val="a"/>
-    <w:next w:val="a0"/>
+    <w:basedOn w:val="Normal"/>
+    <w:next w:val="BodyText"/>
     <w:uiPriority w:val="9"/>
     <w:qFormat/>
     <w:pPr>
@@ -9938,10 +9657,10 @@
       <w:szCs w:val="32"/>
     </w:rPr>
   </w:style>
-  <w:style w:type="paragraph" w:styleId="2">
+  <w:style w:type="paragraph" w:styleId="Heading2">
     <w:name w:val="heading 2"/>
-    <w:basedOn w:val="a"/>
-    <w:next w:val="a0"/>
+    <w:basedOn w:val="Normal"/>
+    <w:next w:val="BodyText"/>
     <w:uiPriority w:val="9"/>
     <w:unhideWhenUsed/>
     <w:qFormat/>
@@ -9960,10 +9679,10 @@
       <w:szCs w:val="28"/>
     </w:rPr>
   </w:style>
-  <w:style w:type="paragraph" w:styleId="3">
+  <w:style w:type="paragraph" w:styleId="Heading3">
     <w:name w:val="heading 3"/>
-    <w:basedOn w:val="a"/>
-    <w:next w:val="a0"/>
+    <w:basedOn w:val="Normal"/>
+    <w:next w:val="BodyText"/>
     <w:uiPriority w:val="9"/>
     <w:unhideWhenUsed/>
     <w:qFormat/>
@@ -9980,10 +9699,10 @@
       <w:color w:val="4F81BD" w:themeColor="accent1"/>
     </w:rPr>
   </w:style>
-  <w:style w:type="paragraph" w:styleId="4">
+  <w:style w:type="paragraph" w:styleId="Heading4">
     <w:name w:val="heading 4"/>
-    <w:basedOn w:val="a"/>
-    <w:next w:val="a0"/>
+    <w:basedOn w:val="Normal"/>
+    <w:next w:val="BodyText"/>
     <w:uiPriority w:val="9"/>
     <w:unhideWhenUsed/>
     <w:qFormat/>
@@ -10000,10 +9719,10 @@
       <w:color w:val="4F81BD" w:themeColor="accent1"/>
     </w:rPr>
   </w:style>
-  <w:style w:type="paragraph" w:styleId="5">
+  <w:style w:type="paragraph" w:styleId="Heading5">
     <w:name w:val="heading 5"/>
-    <w:basedOn w:val="a"/>
-    <w:next w:val="a0"/>
+    <w:basedOn w:val="Normal"/>
+    <w:next w:val="BodyText"/>
     <w:uiPriority w:val="9"/>
     <w:unhideWhenUsed/>
     <w:qFormat/>
@@ -10019,10 +9738,10 @@
       <w:color w:val="4F81BD" w:themeColor="accent1"/>
     </w:rPr>
   </w:style>
-  <w:style w:type="paragraph" w:styleId="6">
+  <w:style w:type="paragraph" w:styleId="Heading6">
     <w:name w:val="heading 6"/>
-    <w:basedOn w:val="a"/>
-    <w:next w:val="a0"/>
+    <w:basedOn w:val="Normal"/>
+    <w:next w:val="BodyText"/>
     <w:uiPriority w:val="9"/>
     <w:unhideWhenUsed/>
     <w:qFormat/>
@@ -10037,10 +9756,10 @@
       <w:color w:val="4F81BD" w:themeColor="accent1"/>
     </w:rPr>
   </w:style>
-  <w:style w:type="paragraph" w:styleId="7">
+  <w:style w:type="paragraph" w:styleId="Heading7">
     <w:name w:val="heading 7"/>
-    <w:basedOn w:val="a"/>
-    <w:next w:val="a0"/>
+    <w:basedOn w:val="Normal"/>
+    <w:next w:val="BodyText"/>
     <w:uiPriority w:val="9"/>
     <w:unhideWhenUsed/>
     <w:qFormat/>
@@ -10055,10 +9774,10 @@
       <w:color w:val="4F81BD" w:themeColor="accent1"/>
     </w:rPr>
   </w:style>
-  <w:style w:type="paragraph" w:styleId="8">
+  <w:style w:type="paragraph" w:styleId="Heading8">
     <w:name w:val="heading 8"/>
-    <w:basedOn w:val="a"/>
-    <w:next w:val="a0"/>
+    <w:basedOn w:val="Normal"/>
+    <w:next w:val="BodyText"/>
     <w:uiPriority w:val="9"/>
     <w:unhideWhenUsed/>
     <w:qFormat/>
@@ -10073,10 +9792,10 @@
       <w:color w:val="4F81BD" w:themeColor="accent1"/>
     </w:rPr>
   </w:style>
-  <w:style w:type="paragraph" w:styleId="9">
+  <w:style w:type="paragraph" w:styleId="Heading9">
     <w:name w:val="heading 9"/>
-    <w:basedOn w:val="a"/>
-    <w:next w:val="a0"/>
+    <w:basedOn w:val="Normal"/>
+    <w:next w:val="BodyText"/>
     <w:uiPriority w:val="9"/>
     <w:unhideWhenUsed/>
     <w:qFormat/>
@@ -10091,13 +9810,13 @@
       <w:color w:val="4F81BD" w:themeColor="accent1"/>
     </w:rPr>
   </w:style>
-  <w:style w:type="character" w:default="1" w:styleId="a1">
+  <w:style w:type="character" w:default="1" w:styleId="DefaultParagraphFont">
     <w:name w:val="Default Paragraph Font"/>
     <w:uiPriority w:val="1"/>
     <w:semiHidden/>
     <w:unhideWhenUsed/>
   </w:style>
-  <w:style w:type="table" w:default="1" w:styleId="a2">
+  <w:style w:type="table" w:default="1" w:styleId="TableNormal">
     <w:name w:val="Normal Table"/>
     <w:uiPriority w:val="99"/>
     <w:semiHidden/>
@@ -10112,15 +9831,15 @@
       </w:tblCellMar>
     </w:tblPr>
   </w:style>
-  <w:style w:type="numbering" w:default="1" w:styleId="a3">
+  <w:style w:type="numbering" w:default="1" w:styleId="NoList">
     <w:name w:val="No List"/>
     <w:uiPriority w:val="99"/>
     <w:semiHidden/>
     <w:unhideWhenUsed/>
   </w:style>
-  <w:style w:type="paragraph" w:styleId="a0">
+  <w:style w:type="paragraph" w:styleId="BodyText">
     <w:name w:val="Body Text"/>
-    <w:basedOn w:val="a"/>
+    <w:basedOn w:val="Normal"/>
     <w:qFormat/>
     <w:pPr>
       <w:spacing w:before="180" w:after="180"/>
@@ -10128,22 +9847,22 @@
   </w:style>
   <w:style w:type="paragraph" w:customStyle="1" w:styleId="FirstParagraph">
     <w:name w:val="First Paragraph"/>
-    <w:basedOn w:val="a0"/>
-    <w:next w:val="a0"/>
+    <w:basedOn w:val="BodyText"/>
+    <w:next w:val="BodyText"/>
     <w:qFormat/>
   </w:style>
   <w:style w:type="paragraph" w:customStyle="1" w:styleId="Compact">
     <w:name w:val="Compact"/>
-    <w:basedOn w:val="a0"/>
+    <w:basedOn w:val="BodyText"/>
     <w:qFormat/>
     <w:pPr>
       <w:spacing w:before="36" w:after="36"/>
     </w:pPr>
   </w:style>
-  <w:style w:type="paragraph" w:styleId="a4">
+  <w:style w:type="paragraph" w:styleId="Title">
     <w:name w:val="Title"/>
-    <w:basedOn w:val="a"/>
-    <w:next w:val="a0"/>
+    <w:basedOn w:val="Normal"/>
+    <w:next w:val="BodyText"/>
     <w:qFormat/>
     <w:pPr>
       <w:keepNext/>
@@ -10160,10 +9879,10 @@
       <w:szCs w:val="36"/>
     </w:rPr>
   </w:style>
-  <w:style w:type="paragraph" w:styleId="a5">
+  <w:style w:type="paragraph" w:styleId="Subtitle">
     <w:name w:val="Subtitle"/>
-    <w:basedOn w:val="a4"/>
-    <w:next w:val="a0"/>
+    <w:basedOn w:val="Title"/>
+    <w:next w:val="BodyText"/>
     <w:qFormat/>
     <w:pPr>
       <w:spacing w:before="240"/>
@@ -10175,7 +9894,7 @@
   </w:style>
   <w:style w:type="paragraph" w:customStyle="1" w:styleId="Author">
     <w:name w:val="Author"/>
-    <w:next w:val="a0"/>
+    <w:next w:val="BodyText"/>
     <w:qFormat/>
     <w:pPr>
       <w:keepNext/>
@@ -10183,9 +9902,9 @@
       <w:jc w:val="center"/>
     </w:pPr>
   </w:style>
-  <w:style w:type="paragraph" w:styleId="a6">
+  <w:style w:type="paragraph" w:styleId="Date">
     <w:name w:val="Date"/>
-    <w:next w:val="a0"/>
+    <w:next w:val="BodyText"/>
     <w:qFormat/>
     <w:pPr>
       <w:keepNext/>
@@ -10195,8 +9914,8 @@
   </w:style>
   <w:style w:type="paragraph" w:customStyle="1" w:styleId="Abstract">
     <w:name w:val="Abstract"/>
-    <w:basedOn w:val="a"/>
-    <w:next w:val="a0"/>
+    <w:basedOn w:val="Normal"/>
+    <w:next w:val="BodyText"/>
     <w:qFormat/>
     <w:pPr>
       <w:keepNext/>
@@ -10208,15 +9927,15 @@
       <w:szCs w:val="20"/>
     </w:rPr>
   </w:style>
-  <w:style w:type="paragraph" w:styleId="a7">
+  <w:style w:type="paragraph" w:styleId="Bibliography">
     <w:name w:val="Bibliography"/>
-    <w:basedOn w:val="a"/>
+    <w:basedOn w:val="Normal"/>
     <w:qFormat/>
   </w:style>
-  <w:style w:type="paragraph" w:styleId="a8">
+  <w:style w:type="paragraph" w:styleId="BlockText">
     <w:name w:val="Block Text"/>
-    <w:basedOn w:val="a0"/>
-    <w:next w:val="a0"/>
+    <w:basedOn w:val="BodyText"/>
+    <w:next w:val="BodyText"/>
     <w:uiPriority w:val="9"/>
     <w:unhideWhenUsed/>
     <w:qFormat/>
@@ -10225,9 +9944,9 @@
       <w:ind w:left="480" w:right="480"/>
     </w:pPr>
   </w:style>
-  <w:style w:type="paragraph" w:styleId="a9">
+  <w:style w:type="paragraph" w:styleId="FootnoteText">
     <w:name w:val="footnote text"/>
-    <w:basedOn w:val="a"/>
+    <w:basedOn w:val="Normal"/>
     <w:uiPriority w:val="9"/>
     <w:unhideWhenUsed/>
     <w:qFormat/>
@@ -10263,7 +9982,7 @@
   </w:style>
   <w:style w:type="paragraph" w:customStyle="1" w:styleId="DefinitionTerm">
     <w:name w:val="Definition Term"/>
-    <w:basedOn w:val="a"/>
+    <w:basedOn w:val="Normal"/>
     <w:next w:val="Definition"/>
     <w:pPr>
       <w:keepNext/>
@@ -10276,12 +9995,12 @@
   </w:style>
   <w:style w:type="paragraph" w:customStyle="1" w:styleId="Definition">
     <w:name w:val="Definition"/>
-    <w:basedOn w:val="a"/>
+    <w:basedOn w:val="Normal"/>
   </w:style>
-  <w:style w:type="paragraph" w:styleId="aa">
+  <w:style w:type="paragraph" w:styleId="Caption">
     <w:name w:val="caption"/>
-    <w:basedOn w:val="a"/>
-    <w:link w:val="ab"/>
+    <w:basedOn w:val="Normal"/>
+    <w:link w:val="CaptionChar"/>
     <w:pPr>
       <w:spacing w:after="120"/>
     </w:pPr>
@@ -10291,18 +10010,18 @@
   </w:style>
   <w:style w:type="paragraph" w:customStyle="1" w:styleId="TableCaption">
     <w:name w:val="Table Caption"/>
-    <w:basedOn w:val="aa"/>
+    <w:basedOn w:val="Caption"/>
     <w:pPr>
       <w:keepNext/>
     </w:pPr>
   </w:style>
   <w:style w:type="paragraph" w:customStyle="1" w:styleId="ImageCaption">
     <w:name w:val="Image Caption"/>
-    <w:basedOn w:val="aa"/>
+    <w:basedOn w:val="Caption"/>
   </w:style>
   <w:style w:type="paragraph" w:customStyle="1" w:styleId="Figure">
     <w:name w:val="Figure"/>
-    <w:basedOn w:val="a"/>
+    <w:basedOn w:val="Normal"/>
   </w:style>
   <w:style w:type="paragraph" w:customStyle="1" w:styleId="CaptionedFigure">
     <w:name w:val="Captioned Figure"/>
@@ -10311,14 +10030,14 @@
       <w:keepNext/>
     </w:pPr>
   </w:style>
-  <w:style w:type="character" w:customStyle="1" w:styleId="ab">
-    <w:name w:val="Название объекта Знак"/>
-    <w:basedOn w:val="a1"/>
-    <w:link w:val="aa"/>
+  <w:style w:type="character" w:customStyle="1" w:styleId="CaptionChar">
+    <w:name w:val="Caption Char"/>
+    <w:basedOn w:val="DefaultParagraphFont"/>
+    <w:link w:val="Caption"/>
   </w:style>
   <w:style w:type="character" w:customStyle="1" w:styleId="VerbatimChar">
     <w:name w:val="Verbatim Char"/>
-    <w:basedOn w:val="ab"/>
+    <w:basedOn w:val="CaptionChar"/>
     <w:link w:val="SourceCode"/>
     <w:rPr>
       <w:rFonts w:ascii="Consolas" w:hAnsi="Consolas"/>
@@ -10327,26 +10046,26 @@
   </w:style>
   <w:style w:type="character" w:customStyle="1" w:styleId="SectionNumber">
     <w:name w:val="Section Number"/>
-    <w:basedOn w:val="ab"/>
+    <w:basedOn w:val="CaptionChar"/>
   </w:style>
-  <w:style w:type="character" w:styleId="ac">
+  <w:style w:type="character" w:styleId="FootnoteReference">
     <w:name w:val="footnote reference"/>
-    <w:basedOn w:val="ab"/>
+    <w:basedOn w:val="CaptionChar"/>
     <w:rPr>
       <w:vertAlign w:val="superscript"/>
     </w:rPr>
   </w:style>
-  <w:style w:type="character" w:styleId="ad">
+  <w:style w:type="character" w:styleId="Hyperlink">
     <w:name w:val="Hyperlink"/>
-    <w:basedOn w:val="ab"/>
+    <w:basedOn w:val="CaptionChar"/>
     <w:rPr>
       <w:color w:val="4F81BD" w:themeColor="accent1"/>
     </w:rPr>
   </w:style>
-  <w:style w:type="paragraph" w:styleId="ae">
+  <w:style w:type="paragraph" w:styleId="TOCHeading">
     <w:name w:val="TOC Heading"/>
-    <w:basedOn w:val="1"/>
-    <w:next w:val="a0"/>
+    <w:basedOn w:val="Heading1"/>
+    <w:next w:val="BodyText"/>
     <w:uiPriority w:val="39"/>
     <w:unhideWhenUsed/>
     <w:qFormat/>
@@ -10362,7 +10081,7 @@
   </w:style>
   <w:style w:type="paragraph" w:customStyle="1" w:styleId="SourceCode">
     <w:name w:val="Source Code"/>
-    <w:basedOn w:val="a"/>
+    <w:basedOn w:val="Normal"/>
     <w:link w:val="VerbatimChar"/>
     <w:pPr>
       <w:shd w:val="clear" w:color="auto" w:fill="F8F8F8"/>

</xml_diff>